<commit_message>
Added tests in reports
</commit_message>
<xml_diff>
--- a/3_sem/Levestein/Отчет_Абрамов_Левенштейн.docx
+++ b/3_sem/Levestein/Отчет_Абрамов_Левенштейн.docx
@@ -686,13 +686,23 @@
                 <w:szCs w:val="28"/>
               </w:rPr>
             </w:pPr>
+            <w:proofErr w:type="spellStart"/>
             <w:r>
               <w:rPr>
                 <w:color w:val="000000"/>
                 <w:sz w:val="28"/>
                 <w:szCs w:val="28"/>
               </w:rPr>
-              <w:t>Гапанюк Ю. Е.</w:t>
+              <w:t>Гапанюк</w:t>
+            </w:r>
+            <w:proofErr w:type="spellEnd"/>
+            <w:r>
+              <w:rPr>
+                <w:color w:val="000000"/>
+                <w:sz w:val="28"/>
+                <w:szCs w:val="28"/>
+              </w:rPr>
+              <w:t xml:space="preserve"> Ю. Е.</w:t>
             </w:r>
           </w:p>
         </w:tc>
@@ -982,6 +992,7 @@
           <w:bCs/>
           <w:sz w:val="28"/>
           <w:szCs w:val="28"/>
+          <w:lang w:val="en-US"/>
         </w:rPr>
         <w:t xml:space="preserve"> </w:t>
       </w:r>
@@ -1036,6 +1047,7 @@
         </w:rPr>
         <w:t xml:space="preserve">def </w:t>
       </w:r>
+      <w:proofErr w:type="spellStart"/>
       <w:r>
         <w:rPr>
           <w:rFonts w:ascii="Courier New" w:hAnsi="Courier New" w:cs="Courier New"/>
@@ -1046,6 +1058,7 @@
         </w:rPr>
         <w:t>levenshtein_distance</w:t>
       </w:r>
+      <w:proofErr w:type="spellEnd"/>
       <w:r>
         <w:rPr>
           <w:rFonts w:ascii="Courier New" w:hAnsi="Courier New" w:cs="Courier New"/>
@@ -1107,6 +1120,7 @@
         </w:rPr>
         <w:t xml:space="preserve">len2 = </w:t>
       </w:r>
+      <w:proofErr w:type="spellStart"/>
       <w:r>
         <w:rPr>
           <w:rFonts w:ascii="Courier New" w:hAnsi="Courier New" w:cs="Courier New"/>
@@ -1117,6 +1131,7 @@
         </w:rPr>
         <w:t>len</w:t>
       </w:r>
+      <w:proofErr w:type="spellEnd"/>
       <w:r>
         <w:rPr>
           <w:rFonts w:ascii="Courier New" w:hAnsi="Courier New" w:cs="Courier New"/>
@@ -1137,6 +1152,7 @@
         </w:rPr>
         <w:t xml:space="preserve">, </w:t>
       </w:r>
+      <w:proofErr w:type="spellStart"/>
       <w:r>
         <w:rPr>
           <w:rFonts w:ascii="Courier New" w:hAnsi="Courier New" w:cs="Courier New"/>
@@ -1147,6 +1163,7 @@
         </w:rPr>
         <w:t>len</w:t>
       </w:r>
+      <w:proofErr w:type="spellEnd"/>
       <w:r>
         <w:rPr>
           <w:rFonts w:ascii="Courier New" w:hAnsi="Courier New" w:cs="Courier New"/>
@@ -1156,137 +1173,6 @@
           <w:lang w:val="en-US" w:eastAsia="ru-RU"/>
         </w:rPr>
         <w:t>(str2)</w:t>
-      </w:r>
-      <w:r>
-        <w:rPr>
-          <w:rFonts w:ascii="Courier New" w:hAnsi="Courier New" w:cs="Courier New"/>
-          <w:color w:val="A9B7C6"/>
-          <w:sz w:val="20"/>
-          <w:szCs w:val="20"/>
-          <w:lang w:val="en-US" w:eastAsia="ru-RU"/>
-        </w:rPr>
-        <w:br/>
-        <w:t xml:space="preserve">    dp = [[</w:t>
-      </w:r>
-      <w:r>
-        <w:rPr>
-          <w:rFonts w:ascii="Courier New" w:hAnsi="Courier New" w:cs="Courier New"/>
-          <w:color w:val="6897BB"/>
-          <w:sz w:val="20"/>
-          <w:szCs w:val="20"/>
-          <w:lang w:val="en-US" w:eastAsia="ru-RU"/>
-        </w:rPr>
-        <w:t>0</w:t>
-      </w:r>
-      <w:r>
-        <w:rPr>
-          <w:rFonts w:ascii="Courier New" w:hAnsi="Courier New" w:cs="Courier New"/>
-          <w:color w:val="A9B7C6"/>
-          <w:sz w:val="20"/>
-          <w:szCs w:val="20"/>
-          <w:lang w:val="en-US" w:eastAsia="ru-RU"/>
-        </w:rPr>
-        <w:t xml:space="preserve">] * (len2 + </w:t>
-      </w:r>
-      <w:r>
-        <w:rPr>
-          <w:rFonts w:ascii="Courier New" w:hAnsi="Courier New" w:cs="Courier New"/>
-          <w:color w:val="6897BB"/>
-          <w:sz w:val="20"/>
-          <w:szCs w:val="20"/>
-          <w:lang w:val="en-US" w:eastAsia="ru-RU"/>
-        </w:rPr>
-        <w:t>1</w:t>
-      </w:r>
-      <w:r>
-        <w:rPr>
-          <w:rFonts w:ascii="Courier New" w:hAnsi="Courier New" w:cs="Courier New"/>
-          <w:color w:val="A9B7C6"/>
-          <w:sz w:val="20"/>
-          <w:szCs w:val="20"/>
-          <w:lang w:val="en-US" w:eastAsia="ru-RU"/>
-        </w:rPr>
-        <w:t xml:space="preserve">) </w:t>
-      </w:r>
-      <w:r>
-        <w:rPr>
-          <w:rFonts w:ascii="Courier New" w:hAnsi="Courier New" w:cs="Courier New"/>
-          <w:color w:val="CC7832"/>
-          <w:sz w:val="20"/>
-          <w:szCs w:val="20"/>
-          <w:lang w:val="en-US" w:eastAsia="ru-RU"/>
-        </w:rPr>
-        <w:t xml:space="preserve">for </w:t>
-      </w:r>
-      <w:r>
-        <w:rPr>
-          <w:rFonts w:ascii="Courier New" w:hAnsi="Courier New" w:cs="Courier New"/>
-          <w:color w:val="A9B7C6"/>
-          <w:sz w:val="20"/>
-          <w:szCs w:val="20"/>
-          <w:lang w:val="en-US" w:eastAsia="ru-RU"/>
-        </w:rPr>
-        <w:t xml:space="preserve">_ </w:t>
-      </w:r>
-      <w:r>
-        <w:rPr>
-          <w:rFonts w:ascii="Courier New" w:hAnsi="Courier New" w:cs="Courier New"/>
-          <w:color w:val="CC7832"/>
-          <w:sz w:val="20"/>
-          <w:szCs w:val="20"/>
-          <w:lang w:val="en-US" w:eastAsia="ru-RU"/>
-        </w:rPr>
-        <w:t xml:space="preserve">in </w:t>
-      </w:r>
-      <w:r>
-        <w:rPr>
-          <w:rFonts w:ascii="Courier New" w:hAnsi="Courier New" w:cs="Courier New"/>
-          <w:color w:val="8888C6"/>
-          <w:sz w:val="20"/>
-          <w:szCs w:val="20"/>
-          <w:lang w:val="en-US" w:eastAsia="ru-RU"/>
-        </w:rPr>
-        <w:t>range</w:t>
-      </w:r>
-      <w:r>
-        <w:rPr>
-          <w:rFonts w:ascii="Courier New" w:hAnsi="Courier New" w:cs="Courier New"/>
-          <w:color w:val="A9B7C6"/>
-          <w:sz w:val="20"/>
-          <w:szCs w:val="20"/>
-          <w:lang w:val="en-US" w:eastAsia="ru-RU"/>
-        </w:rPr>
-        <w:t xml:space="preserve">(len1 + </w:t>
-      </w:r>
-      <w:r>
-        <w:rPr>
-          <w:rFonts w:ascii="Courier New" w:hAnsi="Courier New" w:cs="Courier New"/>
-          <w:color w:val="6897BB"/>
-          <w:sz w:val="20"/>
-          <w:szCs w:val="20"/>
-          <w:lang w:val="en-US" w:eastAsia="ru-RU"/>
-        </w:rPr>
-        <w:t>1</w:t>
-      </w:r>
-      <w:r>
-        <w:rPr>
-          <w:rFonts w:ascii="Courier New" w:hAnsi="Courier New" w:cs="Courier New"/>
-          <w:color w:val="A9B7C6"/>
-          <w:sz w:val="20"/>
-          <w:szCs w:val="20"/>
-          <w:lang w:val="en-US" w:eastAsia="ru-RU"/>
-        </w:rPr>
-        <w:t>)]</w:t>
-      </w:r>
-      <w:r>
-        <w:rPr>
-          <w:rFonts w:ascii="Courier New" w:hAnsi="Courier New" w:cs="Courier New"/>
-          <w:color w:val="A9B7C6"/>
-          <w:sz w:val="20"/>
-          <w:szCs w:val="20"/>
-          <w:lang w:val="en-US" w:eastAsia="ru-RU"/>
-        </w:rPr>
-        <w:br/>
       </w:r>
       <w:r>
         <w:rPr>
@@ -1299,6 +1185,68 @@
         <w:br/>
         <w:t xml:space="preserve">    </w:t>
       </w:r>
+      <w:proofErr w:type="spellStart"/>
+      <w:r>
+        <w:rPr>
+          <w:rFonts w:ascii="Courier New" w:hAnsi="Courier New" w:cs="Courier New"/>
+          <w:color w:val="A9B7C6"/>
+          <w:sz w:val="20"/>
+          <w:szCs w:val="20"/>
+          <w:lang w:val="en-US" w:eastAsia="ru-RU"/>
+        </w:rPr>
+        <w:t>dp</w:t>
+      </w:r>
+      <w:proofErr w:type="spellEnd"/>
+      <w:r>
+        <w:rPr>
+          <w:rFonts w:ascii="Courier New" w:hAnsi="Courier New" w:cs="Courier New"/>
+          <w:color w:val="A9B7C6"/>
+          <w:sz w:val="20"/>
+          <w:szCs w:val="20"/>
+          <w:lang w:val="en-US" w:eastAsia="ru-RU"/>
+        </w:rPr>
+        <w:t xml:space="preserve"> = [[</w:t>
+      </w:r>
+      <w:r>
+        <w:rPr>
+          <w:rFonts w:ascii="Courier New" w:hAnsi="Courier New" w:cs="Courier New"/>
+          <w:color w:val="6897BB"/>
+          <w:sz w:val="20"/>
+          <w:szCs w:val="20"/>
+          <w:lang w:val="en-US" w:eastAsia="ru-RU"/>
+        </w:rPr>
+        <w:t>0</w:t>
+      </w:r>
+      <w:r>
+        <w:rPr>
+          <w:rFonts w:ascii="Courier New" w:hAnsi="Courier New" w:cs="Courier New"/>
+          <w:color w:val="A9B7C6"/>
+          <w:sz w:val="20"/>
+          <w:szCs w:val="20"/>
+          <w:lang w:val="en-US" w:eastAsia="ru-RU"/>
+        </w:rPr>
+        <w:t xml:space="preserve">] * (len2 + </w:t>
+      </w:r>
+      <w:r>
+        <w:rPr>
+          <w:rFonts w:ascii="Courier New" w:hAnsi="Courier New" w:cs="Courier New"/>
+          <w:color w:val="6897BB"/>
+          <w:sz w:val="20"/>
+          <w:szCs w:val="20"/>
+          <w:lang w:val="en-US" w:eastAsia="ru-RU"/>
+        </w:rPr>
+        <w:t>1</w:t>
+      </w:r>
+      <w:r>
+        <w:rPr>
+          <w:rFonts w:ascii="Courier New" w:hAnsi="Courier New" w:cs="Courier New"/>
+          <w:color w:val="A9B7C6"/>
+          <w:sz w:val="20"/>
+          <w:szCs w:val="20"/>
+          <w:lang w:val="en-US" w:eastAsia="ru-RU"/>
+        </w:rPr>
+        <w:t xml:space="preserve">) </w:t>
+      </w:r>
       <w:r>
         <w:rPr>
           <w:rFonts w:ascii="Courier New" w:hAnsi="Courier New" w:cs="Courier New"/>
@@ -1317,7 +1265,7 @@
           <w:szCs w:val="20"/>
           <w:lang w:val="en-US" w:eastAsia="ru-RU"/>
         </w:rPr>
-        <w:t xml:space="preserve">i </w:t>
+        <w:t xml:space="preserve">_ </w:t>
       </w:r>
       <w:r>
         <w:rPr>
@@ -1367,7 +1315,7 @@
           <w:szCs w:val="20"/>
           <w:lang w:val="en-US" w:eastAsia="ru-RU"/>
         </w:rPr>
-        <w:t>):</w:t>
+        <w:t>)]</w:t>
       </w:r>
       <w:r>
         <w:rPr>
@@ -1378,27 +1326,6 @@
           <w:lang w:val="en-US" w:eastAsia="ru-RU"/>
         </w:rPr>
         <w:br/>
-        <w:t xml:space="preserve">        dp[i][</w:t>
-      </w:r>
-      <w:r>
-        <w:rPr>
-          <w:rFonts w:ascii="Courier New" w:hAnsi="Courier New" w:cs="Courier New"/>
-          <w:color w:val="6897BB"/>
-          <w:sz w:val="20"/>
-          <w:szCs w:val="20"/>
-          <w:lang w:val="en-US" w:eastAsia="ru-RU"/>
-        </w:rPr>
-        <w:t>0</w:t>
-      </w:r>
-      <w:r>
-        <w:rPr>
-          <w:rFonts w:ascii="Courier New" w:hAnsi="Courier New" w:cs="Courier New"/>
-          <w:color w:val="A9B7C6"/>
-          <w:sz w:val="20"/>
-          <w:szCs w:val="20"/>
-          <w:lang w:val="en-US" w:eastAsia="ru-RU"/>
-        </w:rPr>
-        <w:t>] = i</w:t>
       </w:r>
       <w:r>
         <w:rPr>
@@ -1421,15 +1348,27 @@
         </w:rPr>
         <w:t xml:space="preserve">for </w:t>
       </w:r>
-      <w:r>
-        <w:rPr>
-          <w:rFonts w:ascii="Courier New" w:hAnsi="Courier New" w:cs="Courier New"/>
-          <w:color w:val="A9B7C6"/>
-          <w:sz w:val="20"/>
-          <w:szCs w:val="20"/>
-          <w:lang w:val="en-US" w:eastAsia="ru-RU"/>
-        </w:rPr>
-        <w:t xml:space="preserve">j </w:t>
+      <w:proofErr w:type="spellStart"/>
+      <w:r>
+        <w:rPr>
+          <w:rFonts w:ascii="Courier New" w:hAnsi="Courier New" w:cs="Courier New"/>
+          <w:color w:val="A9B7C6"/>
+          <w:sz w:val="20"/>
+          <w:szCs w:val="20"/>
+          <w:lang w:val="en-US" w:eastAsia="ru-RU"/>
+        </w:rPr>
+        <w:t>i</w:t>
+      </w:r>
+      <w:proofErr w:type="spellEnd"/>
+      <w:r>
+        <w:rPr>
+          <w:rFonts w:ascii="Courier New" w:hAnsi="Courier New" w:cs="Courier New"/>
+          <w:color w:val="A9B7C6"/>
+          <w:sz w:val="20"/>
+          <w:szCs w:val="20"/>
+          <w:lang w:val="en-US" w:eastAsia="ru-RU"/>
+        </w:rPr>
+        <w:t xml:space="preserve"> </w:t>
       </w:r>
       <w:r>
         <w:rPr>
@@ -1459,7 +1398,7 @@
           <w:szCs w:val="20"/>
           <w:lang w:val="en-US" w:eastAsia="ru-RU"/>
         </w:rPr>
-        <w:t xml:space="preserve">(len2 + </w:t>
+        <w:t xml:space="preserve">(len1 + </w:t>
       </w:r>
       <w:r>
         <w:rPr>
@@ -1490,7 +1429,51 @@
           <w:lang w:val="en-US" w:eastAsia="ru-RU"/>
         </w:rPr>
         <w:br/>
-        <w:t xml:space="preserve">        dp[</w:t>
+        <w:t xml:space="preserve">        </w:t>
+      </w:r>
+      <w:proofErr w:type="spellStart"/>
+      <w:r>
+        <w:rPr>
+          <w:rFonts w:ascii="Courier New" w:hAnsi="Courier New" w:cs="Courier New"/>
+          <w:color w:val="A9B7C6"/>
+          <w:sz w:val="20"/>
+          <w:szCs w:val="20"/>
+          <w:lang w:val="en-US" w:eastAsia="ru-RU"/>
+        </w:rPr>
+        <w:t>dp</w:t>
+      </w:r>
+      <w:proofErr w:type="spellEnd"/>
+      <w:r>
+        <w:rPr>
+          <w:rFonts w:ascii="Courier New" w:hAnsi="Courier New" w:cs="Courier New"/>
+          <w:color w:val="A9B7C6"/>
+          <w:sz w:val="20"/>
+          <w:szCs w:val="20"/>
+          <w:lang w:val="en-US" w:eastAsia="ru-RU"/>
+        </w:rPr>
+        <w:t>[</w:t>
+      </w:r>
+      <w:proofErr w:type="spellStart"/>
+      <w:r>
+        <w:rPr>
+          <w:rFonts w:ascii="Courier New" w:hAnsi="Courier New" w:cs="Courier New"/>
+          <w:color w:val="A9B7C6"/>
+          <w:sz w:val="20"/>
+          <w:szCs w:val="20"/>
+          <w:lang w:val="en-US" w:eastAsia="ru-RU"/>
+        </w:rPr>
+        <w:t>i</w:t>
+      </w:r>
+      <w:proofErr w:type="spellEnd"/>
+      <w:r>
+        <w:rPr>
+          <w:rFonts w:ascii="Courier New" w:hAnsi="Courier New" w:cs="Courier New"/>
+          <w:color w:val="A9B7C6"/>
+          <w:sz w:val="20"/>
+          <w:szCs w:val="20"/>
+          <w:lang w:val="en-US" w:eastAsia="ru-RU"/>
+        </w:rPr>
+        <w:t>][</w:t>
       </w:r>
       <w:r>
         <w:rPr>
@@ -1510,18 +1493,20 @@
           <w:szCs w:val="20"/>
           <w:lang w:val="en-US" w:eastAsia="ru-RU"/>
         </w:rPr>
-        <w:t>][j] = j</w:t>
-      </w:r>
-      <w:r>
-        <w:rPr>
-          <w:rFonts w:ascii="Courier New" w:hAnsi="Courier New" w:cs="Courier New"/>
-          <w:color w:val="A9B7C6"/>
-          <w:sz w:val="20"/>
-          <w:szCs w:val="20"/>
-          <w:lang w:val="en-US" w:eastAsia="ru-RU"/>
-        </w:rPr>
-        <w:br/>
-      </w:r>
+        <w:t xml:space="preserve">] = </w:t>
+      </w:r>
+      <w:proofErr w:type="spellStart"/>
+      <w:r>
+        <w:rPr>
+          <w:rFonts w:ascii="Courier New" w:hAnsi="Courier New" w:cs="Courier New"/>
+          <w:color w:val="A9B7C6"/>
+          <w:sz w:val="20"/>
+          <w:szCs w:val="20"/>
+          <w:lang w:val="en-US" w:eastAsia="ru-RU"/>
+        </w:rPr>
+        <w:t>i</w:t>
+      </w:r>
+      <w:proofErr w:type="spellEnd"/>
       <w:r>
         <w:rPr>
           <w:rFonts w:ascii="Courier New" w:hAnsi="Courier New" w:cs="Courier New"/>
@@ -1551,7 +1536,7 @@
           <w:szCs w:val="20"/>
           <w:lang w:val="en-US" w:eastAsia="ru-RU"/>
         </w:rPr>
-        <w:t xml:space="preserve">i </w:t>
+        <w:t xml:space="preserve">j </w:t>
       </w:r>
       <w:r>
         <w:rPr>
@@ -1581,37 +1566,7 @@
           <w:szCs w:val="20"/>
           <w:lang w:val="en-US" w:eastAsia="ru-RU"/>
         </w:rPr>
-        <w:t>(</w:t>
-      </w:r>
-      <w:r>
-        <w:rPr>
-          <w:rFonts w:ascii="Courier New" w:hAnsi="Courier New" w:cs="Courier New"/>
-          <w:color w:val="6897BB"/>
-          <w:sz w:val="20"/>
-          <w:szCs w:val="20"/>
-          <w:lang w:val="en-US" w:eastAsia="ru-RU"/>
-        </w:rPr>
-        <w:t>1</w:t>
-      </w:r>
-      <w:r>
-        <w:rPr>
-          <w:rFonts w:ascii="Courier New" w:hAnsi="Courier New" w:cs="Courier New"/>
-          <w:color w:val="CC7832"/>
-          <w:sz w:val="20"/>
-          <w:szCs w:val="20"/>
-          <w:lang w:val="en-US" w:eastAsia="ru-RU"/>
-        </w:rPr>
-        <w:t xml:space="preserve">, </w:t>
-      </w:r>
-      <w:r>
-        <w:rPr>
-          <w:rFonts w:ascii="Courier New" w:hAnsi="Courier New" w:cs="Courier New"/>
-          <w:color w:val="A9B7C6"/>
-          <w:sz w:val="20"/>
-          <w:szCs w:val="20"/>
-          <w:lang w:val="en-US" w:eastAsia="ru-RU"/>
-        </w:rPr>
-        <w:t xml:space="preserve">len1 + </w:t>
+        <w:t xml:space="preserve">(len2 + </w:t>
       </w:r>
       <w:r>
         <w:rPr>
@@ -1644,6 +1599,192 @@
         <w:br/>
         <w:t xml:space="preserve">        </w:t>
       </w:r>
+      <w:proofErr w:type="spellStart"/>
+      <w:r>
+        <w:rPr>
+          <w:rFonts w:ascii="Courier New" w:hAnsi="Courier New" w:cs="Courier New"/>
+          <w:color w:val="A9B7C6"/>
+          <w:sz w:val="20"/>
+          <w:szCs w:val="20"/>
+          <w:lang w:val="en-US" w:eastAsia="ru-RU"/>
+        </w:rPr>
+        <w:t>dp</w:t>
+      </w:r>
+      <w:proofErr w:type="spellEnd"/>
+      <w:r>
+        <w:rPr>
+          <w:rFonts w:ascii="Courier New" w:hAnsi="Courier New" w:cs="Courier New"/>
+          <w:color w:val="A9B7C6"/>
+          <w:sz w:val="20"/>
+          <w:szCs w:val="20"/>
+          <w:lang w:val="en-US" w:eastAsia="ru-RU"/>
+        </w:rPr>
+        <w:t>[</w:t>
+      </w:r>
+      <w:r>
+        <w:rPr>
+          <w:rFonts w:ascii="Courier New" w:hAnsi="Courier New" w:cs="Courier New"/>
+          <w:color w:val="6897BB"/>
+          <w:sz w:val="20"/>
+          <w:szCs w:val="20"/>
+          <w:lang w:val="en-US" w:eastAsia="ru-RU"/>
+        </w:rPr>
+        <w:t>0</w:t>
+      </w:r>
+      <w:r>
+        <w:rPr>
+          <w:rFonts w:ascii="Courier New" w:hAnsi="Courier New" w:cs="Courier New"/>
+          <w:color w:val="A9B7C6"/>
+          <w:sz w:val="20"/>
+          <w:szCs w:val="20"/>
+          <w:lang w:val="en-US" w:eastAsia="ru-RU"/>
+        </w:rPr>
+        <w:t>][j] = j</w:t>
+      </w:r>
+      <w:r>
+        <w:rPr>
+          <w:rFonts w:ascii="Courier New" w:hAnsi="Courier New" w:cs="Courier New"/>
+          <w:color w:val="A9B7C6"/>
+          <w:sz w:val="20"/>
+          <w:szCs w:val="20"/>
+          <w:lang w:val="en-US" w:eastAsia="ru-RU"/>
+        </w:rPr>
+        <w:br/>
+      </w:r>
+      <w:r>
+        <w:rPr>
+          <w:rFonts w:ascii="Courier New" w:hAnsi="Courier New" w:cs="Courier New"/>
+          <w:color w:val="A9B7C6"/>
+          <w:sz w:val="20"/>
+          <w:szCs w:val="20"/>
+          <w:lang w:val="en-US" w:eastAsia="ru-RU"/>
+        </w:rPr>
+        <w:br/>
+        <w:t xml:space="preserve">    </w:t>
+      </w:r>
+      <w:r>
+        <w:rPr>
+          <w:rFonts w:ascii="Courier New" w:hAnsi="Courier New" w:cs="Courier New"/>
+          <w:color w:val="CC7832"/>
+          <w:sz w:val="20"/>
+          <w:szCs w:val="20"/>
+          <w:lang w:val="en-US" w:eastAsia="ru-RU"/>
+        </w:rPr>
+        <w:t xml:space="preserve">for </w:t>
+      </w:r>
+      <w:proofErr w:type="spellStart"/>
+      <w:r>
+        <w:rPr>
+          <w:rFonts w:ascii="Courier New" w:hAnsi="Courier New" w:cs="Courier New"/>
+          <w:color w:val="A9B7C6"/>
+          <w:sz w:val="20"/>
+          <w:szCs w:val="20"/>
+          <w:lang w:val="en-US" w:eastAsia="ru-RU"/>
+        </w:rPr>
+        <w:t>i</w:t>
+      </w:r>
+      <w:proofErr w:type="spellEnd"/>
+      <w:r>
+        <w:rPr>
+          <w:rFonts w:ascii="Courier New" w:hAnsi="Courier New" w:cs="Courier New"/>
+          <w:color w:val="A9B7C6"/>
+          <w:sz w:val="20"/>
+          <w:szCs w:val="20"/>
+          <w:lang w:val="en-US" w:eastAsia="ru-RU"/>
+        </w:rPr>
+        <w:t xml:space="preserve"> </w:t>
+      </w:r>
+      <w:r>
+        <w:rPr>
+          <w:rFonts w:ascii="Courier New" w:hAnsi="Courier New" w:cs="Courier New"/>
+          <w:color w:val="CC7832"/>
+          <w:sz w:val="20"/>
+          <w:szCs w:val="20"/>
+          <w:lang w:val="en-US" w:eastAsia="ru-RU"/>
+        </w:rPr>
+        <w:t xml:space="preserve">in </w:t>
+      </w:r>
+      <w:r>
+        <w:rPr>
+          <w:rFonts w:ascii="Courier New" w:hAnsi="Courier New" w:cs="Courier New"/>
+          <w:color w:val="8888C6"/>
+          <w:sz w:val="20"/>
+          <w:szCs w:val="20"/>
+          <w:lang w:val="en-US" w:eastAsia="ru-RU"/>
+        </w:rPr>
+        <w:t>range</w:t>
+      </w:r>
+      <w:r>
+        <w:rPr>
+          <w:rFonts w:ascii="Courier New" w:hAnsi="Courier New" w:cs="Courier New"/>
+          <w:color w:val="A9B7C6"/>
+          <w:sz w:val="20"/>
+          <w:szCs w:val="20"/>
+          <w:lang w:val="en-US" w:eastAsia="ru-RU"/>
+        </w:rPr>
+        <w:t>(</w:t>
+      </w:r>
+      <w:r>
+        <w:rPr>
+          <w:rFonts w:ascii="Courier New" w:hAnsi="Courier New" w:cs="Courier New"/>
+          <w:color w:val="6897BB"/>
+          <w:sz w:val="20"/>
+          <w:szCs w:val="20"/>
+          <w:lang w:val="en-US" w:eastAsia="ru-RU"/>
+        </w:rPr>
+        <w:t>1</w:t>
+      </w:r>
+      <w:r>
+        <w:rPr>
+          <w:rFonts w:ascii="Courier New" w:hAnsi="Courier New" w:cs="Courier New"/>
+          <w:color w:val="CC7832"/>
+          <w:sz w:val="20"/>
+          <w:szCs w:val="20"/>
+          <w:lang w:val="en-US" w:eastAsia="ru-RU"/>
+        </w:rPr>
+        <w:t xml:space="preserve">, </w:t>
+      </w:r>
+      <w:r>
+        <w:rPr>
+          <w:rFonts w:ascii="Courier New" w:hAnsi="Courier New" w:cs="Courier New"/>
+          <w:color w:val="A9B7C6"/>
+          <w:sz w:val="20"/>
+          <w:szCs w:val="20"/>
+          <w:lang w:val="en-US" w:eastAsia="ru-RU"/>
+        </w:rPr>
+        <w:t xml:space="preserve">len1 + </w:t>
+      </w:r>
+      <w:r>
+        <w:rPr>
+          <w:rFonts w:ascii="Courier New" w:hAnsi="Courier New" w:cs="Courier New"/>
+          <w:color w:val="6897BB"/>
+          <w:sz w:val="20"/>
+          <w:szCs w:val="20"/>
+          <w:lang w:val="en-US" w:eastAsia="ru-RU"/>
+        </w:rPr>
+        <w:t>1</w:t>
+      </w:r>
+      <w:r>
+        <w:rPr>
+          <w:rFonts w:ascii="Courier New" w:hAnsi="Courier New" w:cs="Courier New"/>
+          <w:color w:val="A9B7C6"/>
+          <w:sz w:val="20"/>
+          <w:szCs w:val="20"/>
+          <w:lang w:val="en-US" w:eastAsia="ru-RU"/>
+        </w:rPr>
+        <w:t>):</w:t>
+      </w:r>
+      <w:r>
+        <w:rPr>
+          <w:rFonts w:ascii="Courier New" w:hAnsi="Courier New" w:cs="Courier New"/>
+          <w:color w:val="A9B7C6"/>
+          <w:sz w:val="20"/>
+          <w:szCs w:val="20"/>
+          <w:lang w:val="en-US" w:eastAsia="ru-RU"/>
+        </w:rPr>
+        <w:br/>
+        <w:t xml:space="preserve">        </w:t>
+      </w:r>
       <w:r>
         <w:rPr>
           <w:rFonts w:ascii="Courier New" w:hAnsi="Courier New" w:cs="Courier New"/>
@@ -1773,7 +1914,29 @@
           <w:szCs w:val="20"/>
           <w:lang w:val="en-US" w:eastAsia="ru-RU"/>
         </w:rPr>
-        <w:t xml:space="preserve">str1[i - </w:t>
+        <w:t>str1[</w:t>
+      </w:r>
+      <w:proofErr w:type="spellStart"/>
+      <w:r>
+        <w:rPr>
+          <w:rFonts w:ascii="Courier New" w:hAnsi="Courier New" w:cs="Courier New"/>
+          <w:color w:val="A9B7C6"/>
+          <w:sz w:val="20"/>
+          <w:szCs w:val="20"/>
+          <w:lang w:val="en-US" w:eastAsia="ru-RU"/>
+        </w:rPr>
+        <w:t>i</w:t>
+      </w:r>
+      <w:proofErr w:type="spellEnd"/>
+      <w:r>
+        <w:rPr>
+          <w:rFonts w:ascii="Courier New" w:hAnsi="Courier New" w:cs="Courier New"/>
+          <w:color w:val="A9B7C6"/>
+          <w:sz w:val="20"/>
+          <w:szCs w:val="20"/>
+          <w:lang w:val="en-US" w:eastAsia="ru-RU"/>
+        </w:rPr>
+        <w:t xml:space="preserve"> - </w:t>
       </w:r>
       <w:r>
         <w:rPr>
@@ -1909,15 +2072,49 @@
         <w:br/>
         <w:t xml:space="preserve">            </w:t>
       </w:r>
-      <w:r>
-        <w:rPr>
-          <w:rFonts w:ascii="Courier New" w:hAnsi="Courier New" w:cs="Courier New"/>
-          <w:color w:val="A9B7C6"/>
-          <w:sz w:val="20"/>
-          <w:szCs w:val="20"/>
-          <w:lang w:val="en-US" w:eastAsia="ru-RU"/>
-        </w:rPr>
-        <w:t xml:space="preserve">dp[i][j] = </w:t>
+      <w:proofErr w:type="spellStart"/>
+      <w:r>
+        <w:rPr>
+          <w:rFonts w:ascii="Courier New" w:hAnsi="Courier New" w:cs="Courier New"/>
+          <w:color w:val="A9B7C6"/>
+          <w:sz w:val="20"/>
+          <w:szCs w:val="20"/>
+          <w:lang w:val="en-US" w:eastAsia="ru-RU"/>
+        </w:rPr>
+        <w:t>dp</w:t>
+      </w:r>
+      <w:proofErr w:type="spellEnd"/>
+      <w:r>
+        <w:rPr>
+          <w:rFonts w:ascii="Courier New" w:hAnsi="Courier New" w:cs="Courier New"/>
+          <w:color w:val="A9B7C6"/>
+          <w:sz w:val="20"/>
+          <w:szCs w:val="20"/>
+          <w:lang w:val="en-US" w:eastAsia="ru-RU"/>
+        </w:rPr>
+        <w:t>[</w:t>
+      </w:r>
+      <w:proofErr w:type="spellStart"/>
+      <w:r>
+        <w:rPr>
+          <w:rFonts w:ascii="Courier New" w:hAnsi="Courier New" w:cs="Courier New"/>
+          <w:color w:val="A9B7C6"/>
+          <w:sz w:val="20"/>
+          <w:szCs w:val="20"/>
+          <w:lang w:val="en-US" w:eastAsia="ru-RU"/>
+        </w:rPr>
+        <w:t>i</w:t>
+      </w:r>
+      <w:proofErr w:type="spellEnd"/>
+      <w:r>
+        <w:rPr>
+          <w:rFonts w:ascii="Courier New" w:hAnsi="Courier New" w:cs="Courier New"/>
+          <w:color w:val="A9B7C6"/>
+          <w:sz w:val="20"/>
+          <w:szCs w:val="20"/>
+          <w:lang w:val="en-US" w:eastAsia="ru-RU"/>
+        </w:rPr>
+        <w:t xml:space="preserve">][j] = </w:t>
       </w:r>
       <w:r>
         <w:rPr>
@@ -1943,77 +2140,6 @@
         <w:rPr>
           <w:rFonts w:ascii="Courier New" w:hAnsi="Courier New" w:cs="Courier New"/>
           <w:color w:val="A9B7C6"/>
-          <w:sz w:val="20"/>
-          <w:szCs w:val="20"/>
-          <w:lang w:val="en-US" w:eastAsia="ru-RU"/>
-        </w:rPr>
-        <w:br/>
-        <w:t xml:space="preserve">                dp[i - </w:t>
-      </w:r>
-      <w:r>
-        <w:rPr>
-          <w:rFonts w:ascii="Courier New" w:hAnsi="Courier New" w:cs="Courier New"/>
-          <w:color w:val="6897BB"/>
-          <w:sz w:val="20"/>
-          <w:szCs w:val="20"/>
-          <w:lang w:val="en-US" w:eastAsia="ru-RU"/>
-        </w:rPr>
-        <w:t>1</w:t>
-      </w:r>
-      <w:r>
-        <w:rPr>
-          <w:rFonts w:ascii="Courier New" w:hAnsi="Courier New" w:cs="Courier New"/>
-          <w:color w:val="A9B7C6"/>
-          <w:sz w:val="20"/>
-          <w:szCs w:val="20"/>
-          <w:lang w:val="en-US" w:eastAsia="ru-RU"/>
-        </w:rPr>
-        <w:t xml:space="preserve">][j] + </w:t>
-      </w:r>
-      <w:r>
-        <w:rPr>
-          <w:rFonts w:ascii="Courier New" w:hAnsi="Courier New" w:cs="Courier New"/>
-          <w:color w:val="6897BB"/>
-          <w:sz w:val="20"/>
-          <w:szCs w:val="20"/>
-          <w:lang w:val="en-US" w:eastAsia="ru-RU"/>
-        </w:rPr>
-        <w:t>1</w:t>
-      </w:r>
-      <w:r>
-        <w:rPr>
-          <w:rFonts w:ascii="Courier New" w:hAnsi="Courier New" w:cs="Courier New"/>
-          <w:color w:val="CC7832"/>
-          <w:sz w:val="20"/>
-          <w:szCs w:val="20"/>
-          <w:lang w:val="en-US" w:eastAsia="ru-RU"/>
-        </w:rPr>
-        <w:t xml:space="preserve">,  </w:t>
-      </w:r>
-      <w:r>
-        <w:rPr>
-          <w:rFonts w:ascii="Courier New" w:hAnsi="Courier New" w:cs="Courier New"/>
-          <w:color w:val="808080"/>
-          <w:sz w:val="20"/>
-          <w:szCs w:val="20"/>
-          <w:lang w:val="en-US" w:eastAsia="ru-RU"/>
-        </w:rPr>
-        <w:t xml:space="preserve"># </w:t>
-      </w:r>
-      <w:r>
-        <w:rPr>
-          <w:rFonts w:ascii="Courier New" w:hAnsi="Courier New" w:cs="Courier New"/>
-          <w:color w:val="808080"/>
-          <w:sz w:val="20"/>
-          <w:szCs w:val="20"/>
-          <w:lang w:eastAsia="ru-RU"/>
-        </w:rPr>
-        <w:t>Удаление</w:t>
-      </w:r>
-      <w:r>
-        <w:rPr>
-          <w:rFonts w:ascii="Courier New" w:hAnsi="Courier New" w:cs="Courier New"/>
-          <w:color w:val="808080"/>
           <w:sz w:val="20"/>
           <w:szCs w:val="20"/>
           <w:lang w:val="en-US" w:eastAsia="ru-RU"/>
@@ -2021,15 +2147,49 @@
         <w:br/>
         <w:t xml:space="preserve">                </w:t>
       </w:r>
-      <w:r>
-        <w:rPr>
-          <w:rFonts w:ascii="Courier New" w:hAnsi="Courier New" w:cs="Courier New"/>
-          <w:color w:val="A9B7C6"/>
-          <w:sz w:val="20"/>
-          <w:szCs w:val="20"/>
-          <w:lang w:val="en-US" w:eastAsia="ru-RU"/>
-        </w:rPr>
-        <w:t xml:space="preserve">dp[i][j - </w:t>
+      <w:proofErr w:type="spellStart"/>
+      <w:r>
+        <w:rPr>
+          <w:rFonts w:ascii="Courier New" w:hAnsi="Courier New" w:cs="Courier New"/>
+          <w:color w:val="A9B7C6"/>
+          <w:sz w:val="20"/>
+          <w:szCs w:val="20"/>
+          <w:lang w:val="en-US" w:eastAsia="ru-RU"/>
+        </w:rPr>
+        <w:t>dp</w:t>
+      </w:r>
+      <w:proofErr w:type="spellEnd"/>
+      <w:r>
+        <w:rPr>
+          <w:rFonts w:ascii="Courier New" w:hAnsi="Courier New" w:cs="Courier New"/>
+          <w:color w:val="A9B7C6"/>
+          <w:sz w:val="20"/>
+          <w:szCs w:val="20"/>
+          <w:lang w:val="en-US" w:eastAsia="ru-RU"/>
+        </w:rPr>
+        <w:t>[</w:t>
+      </w:r>
+      <w:proofErr w:type="spellStart"/>
+      <w:r>
+        <w:rPr>
+          <w:rFonts w:ascii="Courier New" w:hAnsi="Courier New" w:cs="Courier New"/>
+          <w:color w:val="A9B7C6"/>
+          <w:sz w:val="20"/>
+          <w:szCs w:val="20"/>
+          <w:lang w:val="en-US" w:eastAsia="ru-RU"/>
+        </w:rPr>
+        <w:t>i</w:t>
+      </w:r>
+      <w:proofErr w:type="spellEnd"/>
+      <w:r>
+        <w:rPr>
+          <w:rFonts w:ascii="Courier New" w:hAnsi="Courier New" w:cs="Courier New"/>
+          <w:color w:val="A9B7C6"/>
+          <w:sz w:val="20"/>
+          <w:szCs w:val="20"/>
+          <w:lang w:val="en-US" w:eastAsia="ru-RU"/>
+        </w:rPr>
+        <w:t xml:space="preserve"> - </w:t>
       </w:r>
       <w:r>
         <w:rPr>
@@ -2049,7 +2209,7 @@
           <w:szCs w:val="20"/>
           <w:lang w:val="en-US" w:eastAsia="ru-RU"/>
         </w:rPr>
-        <w:t xml:space="preserve">] + </w:t>
+        <w:t xml:space="preserve">][j] + </w:t>
       </w:r>
       <w:r>
         <w:rPr>
@@ -2089,7 +2249,7 @@
           <w:szCs w:val="20"/>
           <w:lang w:eastAsia="ru-RU"/>
         </w:rPr>
-        <w:t>Вставка</w:t>
+        <w:t>Удаление</w:t>
       </w:r>
       <w:r>
         <w:rPr>
@@ -2102,15 +2262,164 @@
         <w:br/>
         <w:t xml:space="preserve">                </w:t>
       </w:r>
-      <w:r>
-        <w:rPr>
-          <w:rFonts w:ascii="Courier New" w:hAnsi="Courier New" w:cs="Courier New"/>
-          <w:color w:val="A9B7C6"/>
-          <w:sz w:val="20"/>
-          <w:szCs w:val="20"/>
-          <w:lang w:val="en-US" w:eastAsia="ru-RU"/>
-        </w:rPr>
-        <w:t xml:space="preserve">dp[i - </w:t>
+      <w:proofErr w:type="spellStart"/>
+      <w:r>
+        <w:rPr>
+          <w:rFonts w:ascii="Courier New" w:hAnsi="Courier New" w:cs="Courier New"/>
+          <w:color w:val="A9B7C6"/>
+          <w:sz w:val="20"/>
+          <w:szCs w:val="20"/>
+          <w:lang w:val="en-US" w:eastAsia="ru-RU"/>
+        </w:rPr>
+        <w:t>dp</w:t>
+      </w:r>
+      <w:proofErr w:type="spellEnd"/>
+      <w:r>
+        <w:rPr>
+          <w:rFonts w:ascii="Courier New" w:hAnsi="Courier New" w:cs="Courier New"/>
+          <w:color w:val="A9B7C6"/>
+          <w:sz w:val="20"/>
+          <w:szCs w:val="20"/>
+          <w:lang w:val="en-US" w:eastAsia="ru-RU"/>
+        </w:rPr>
+        <w:t>[</w:t>
+      </w:r>
+      <w:proofErr w:type="spellStart"/>
+      <w:r>
+        <w:rPr>
+          <w:rFonts w:ascii="Courier New" w:hAnsi="Courier New" w:cs="Courier New"/>
+          <w:color w:val="A9B7C6"/>
+          <w:sz w:val="20"/>
+          <w:szCs w:val="20"/>
+          <w:lang w:val="en-US" w:eastAsia="ru-RU"/>
+        </w:rPr>
+        <w:t>i</w:t>
+      </w:r>
+      <w:proofErr w:type="spellEnd"/>
+      <w:r>
+        <w:rPr>
+          <w:rFonts w:ascii="Courier New" w:hAnsi="Courier New" w:cs="Courier New"/>
+          <w:color w:val="A9B7C6"/>
+          <w:sz w:val="20"/>
+          <w:szCs w:val="20"/>
+          <w:lang w:val="en-US" w:eastAsia="ru-RU"/>
+        </w:rPr>
+        <w:t xml:space="preserve">][j - </w:t>
+      </w:r>
+      <w:r>
+        <w:rPr>
+          <w:rFonts w:ascii="Courier New" w:hAnsi="Courier New" w:cs="Courier New"/>
+          <w:color w:val="6897BB"/>
+          <w:sz w:val="20"/>
+          <w:szCs w:val="20"/>
+          <w:lang w:val="en-US" w:eastAsia="ru-RU"/>
+        </w:rPr>
+        <w:t>1</w:t>
+      </w:r>
+      <w:r>
+        <w:rPr>
+          <w:rFonts w:ascii="Courier New" w:hAnsi="Courier New" w:cs="Courier New"/>
+          <w:color w:val="A9B7C6"/>
+          <w:sz w:val="20"/>
+          <w:szCs w:val="20"/>
+          <w:lang w:val="en-US" w:eastAsia="ru-RU"/>
+        </w:rPr>
+        <w:t xml:space="preserve">] + </w:t>
+      </w:r>
+      <w:r>
+        <w:rPr>
+          <w:rFonts w:ascii="Courier New" w:hAnsi="Courier New" w:cs="Courier New"/>
+          <w:color w:val="6897BB"/>
+          <w:sz w:val="20"/>
+          <w:szCs w:val="20"/>
+          <w:lang w:val="en-US" w:eastAsia="ru-RU"/>
+        </w:rPr>
+        <w:t>1</w:t>
+      </w:r>
+      <w:r>
+        <w:rPr>
+          <w:rFonts w:ascii="Courier New" w:hAnsi="Courier New" w:cs="Courier New"/>
+          <w:color w:val="CC7832"/>
+          <w:sz w:val="20"/>
+          <w:szCs w:val="20"/>
+          <w:lang w:val="en-US" w:eastAsia="ru-RU"/>
+        </w:rPr>
+        <w:t xml:space="preserve">,  </w:t>
+      </w:r>
+      <w:r>
+        <w:rPr>
+          <w:rFonts w:ascii="Courier New" w:hAnsi="Courier New" w:cs="Courier New"/>
+          <w:color w:val="808080"/>
+          <w:sz w:val="20"/>
+          <w:szCs w:val="20"/>
+          <w:lang w:val="en-US" w:eastAsia="ru-RU"/>
+        </w:rPr>
+        <w:t xml:space="preserve"># </w:t>
+      </w:r>
+      <w:r>
+        <w:rPr>
+          <w:rFonts w:ascii="Courier New" w:hAnsi="Courier New" w:cs="Courier New"/>
+          <w:color w:val="808080"/>
+          <w:sz w:val="20"/>
+          <w:szCs w:val="20"/>
+          <w:lang w:eastAsia="ru-RU"/>
+        </w:rPr>
+        <w:t>Вставка</w:t>
+      </w:r>
+      <w:r>
+        <w:rPr>
+          <w:rFonts w:ascii="Courier New" w:hAnsi="Courier New" w:cs="Courier New"/>
+          <w:color w:val="808080"/>
+          <w:sz w:val="20"/>
+          <w:szCs w:val="20"/>
+          <w:lang w:val="en-US" w:eastAsia="ru-RU"/>
+        </w:rPr>
+        <w:br/>
+        <w:t xml:space="preserve">                </w:t>
+      </w:r>
+      <w:proofErr w:type="spellStart"/>
+      <w:r>
+        <w:rPr>
+          <w:rFonts w:ascii="Courier New" w:hAnsi="Courier New" w:cs="Courier New"/>
+          <w:color w:val="A9B7C6"/>
+          <w:sz w:val="20"/>
+          <w:szCs w:val="20"/>
+          <w:lang w:val="en-US" w:eastAsia="ru-RU"/>
+        </w:rPr>
+        <w:t>dp</w:t>
+      </w:r>
+      <w:proofErr w:type="spellEnd"/>
+      <w:r>
+        <w:rPr>
+          <w:rFonts w:ascii="Courier New" w:hAnsi="Courier New" w:cs="Courier New"/>
+          <w:color w:val="A9B7C6"/>
+          <w:sz w:val="20"/>
+          <w:szCs w:val="20"/>
+          <w:lang w:val="en-US" w:eastAsia="ru-RU"/>
+        </w:rPr>
+        <w:t>[</w:t>
+      </w:r>
+      <w:proofErr w:type="spellStart"/>
+      <w:r>
+        <w:rPr>
+          <w:rFonts w:ascii="Courier New" w:hAnsi="Courier New" w:cs="Courier New"/>
+          <w:color w:val="A9B7C6"/>
+          <w:sz w:val="20"/>
+          <w:szCs w:val="20"/>
+          <w:lang w:val="en-US" w:eastAsia="ru-RU"/>
+        </w:rPr>
+        <w:t>i</w:t>
+      </w:r>
+      <w:proofErr w:type="spellEnd"/>
+      <w:r>
+        <w:rPr>
+          <w:rFonts w:ascii="Courier New" w:hAnsi="Courier New" w:cs="Courier New"/>
+          <w:color w:val="A9B7C6"/>
+          <w:sz w:val="20"/>
+          <w:szCs w:val="20"/>
+          <w:lang w:val="en-US" w:eastAsia="ru-RU"/>
+        </w:rPr>
+        <w:t xml:space="preserve"> - </w:t>
       </w:r>
       <w:r>
         <w:rPr>
@@ -2234,15 +2543,27 @@
         </w:rPr>
         <w:t xml:space="preserve">return </w:t>
       </w:r>
-      <w:r>
-        <w:rPr>
-          <w:rFonts w:ascii="Courier New" w:hAnsi="Courier New" w:cs="Courier New"/>
-          <w:color w:val="A9B7C6"/>
-          <w:sz w:val="20"/>
-          <w:szCs w:val="20"/>
-          <w:lang w:val="en-US" w:eastAsia="ru-RU"/>
-        </w:rPr>
-        <w:t>dp[len1][len2]</w:t>
+      <w:proofErr w:type="spellStart"/>
+      <w:r>
+        <w:rPr>
+          <w:rFonts w:ascii="Courier New" w:hAnsi="Courier New" w:cs="Courier New"/>
+          <w:color w:val="A9B7C6"/>
+          <w:sz w:val="20"/>
+          <w:szCs w:val="20"/>
+          <w:lang w:val="en-US" w:eastAsia="ru-RU"/>
+        </w:rPr>
+        <w:t>dp</w:t>
+      </w:r>
+      <w:proofErr w:type="spellEnd"/>
+      <w:r>
+        <w:rPr>
+          <w:rFonts w:ascii="Courier New" w:hAnsi="Courier New" w:cs="Courier New"/>
+          <w:color w:val="A9B7C6"/>
+          <w:sz w:val="20"/>
+          <w:szCs w:val="20"/>
+          <w:lang w:val="en-US" w:eastAsia="ru-RU"/>
+        </w:rPr>
+        <w:t>[len1][len2]</w:t>
       </w:r>
       <w:r>
         <w:rPr>
@@ -2767,7 +3088,29 @@
           <w:szCs w:val="20"/>
           <w:lang w:val="en-US" w:eastAsia="ru-RU"/>
         </w:rPr>
-        <w:t>.format(levenshtein_distance(a</w:t>
+        <w:t>.format(</w:t>
+      </w:r>
+      <w:proofErr w:type="spellStart"/>
+      <w:r>
+        <w:rPr>
+          <w:rFonts w:ascii="Courier New" w:hAnsi="Courier New" w:cs="Courier New"/>
+          <w:color w:val="A9B7C6"/>
+          <w:sz w:val="20"/>
+          <w:szCs w:val="20"/>
+          <w:lang w:val="en-US" w:eastAsia="ru-RU"/>
+        </w:rPr>
+        <w:t>levenshtein_distance</w:t>
+      </w:r>
+      <w:proofErr w:type="spellEnd"/>
+      <w:r>
+        <w:rPr>
+          <w:rFonts w:ascii="Courier New" w:hAnsi="Courier New" w:cs="Courier New"/>
+          <w:color w:val="A9B7C6"/>
+          <w:sz w:val="20"/>
+          <w:szCs w:val="20"/>
+          <w:lang w:val="en-US" w:eastAsia="ru-RU"/>
+        </w:rPr>
+        <w:t>(a</w:t>
       </w:r>
       <w:r>
         <w:rPr>
@@ -2918,6 +3261,7 @@
         <w:rPr>
           <w:b/>
           <w:bCs/>
+          <w:noProof/>
           <w:sz w:val="28"/>
           <w:szCs w:val="28"/>
         </w:rPr>
@@ -3002,7 +3346,36 @@
           <w:szCs w:val="28"/>
         </w:rPr>
         <w:lastRenderedPageBreak/>
-        <w:t xml:space="preserve">Тест программы </w:t>
+        <w:t>Тест</w:t>
+      </w:r>
+      <w:r>
+        <w:rPr>
+          <w:b/>
+          <w:bCs/>
+          <w:sz w:val="28"/>
+          <w:szCs w:val="28"/>
+          <w:lang w:val="en-US"/>
+        </w:rPr>
+        <w:t xml:space="preserve"> </w:t>
+      </w:r>
+      <w:r>
+        <w:rPr>
+          <w:b/>
+          <w:bCs/>
+          <w:sz w:val="28"/>
+          <w:szCs w:val="28"/>
+        </w:rPr>
+        <w:t>программы</w:t>
+      </w:r>
+      <w:r>
+        <w:rPr>
+          <w:b/>
+          <w:bCs/>
+          <w:sz w:val="28"/>
+          <w:szCs w:val="28"/>
+          <w:lang w:val="en-US"/>
+        </w:rPr>
+        <w:t xml:space="preserve"> </w:t>
       </w:r>
       <w:r>
         <w:rPr>
@@ -3289,8 +3662,45 @@
           <w:lang w:val="en-US" w:eastAsia="en-US"/>
           <w14:ligatures w14:val="standardContextual"/>
         </w:rPr>
-        <w:t xml:space="preserve"> levenshtein_distance(</w:t>
-      </w:r>
+        <w:t xml:space="preserve"> </w:t>
+      </w:r>
+      <w:proofErr w:type="spellStart"/>
+      <w:r>
+        <w:rPr>
+          <w:rFonts w:ascii="Consolas" w:eastAsiaTheme="minorHAnsi" w:hAnsi="Consolas" w:cs="Consolas"/>
+          <w:color w:val="000000"/>
+          <w:sz w:val="19"/>
+          <w:szCs w:val="19"/>
+          <w:lang w:val="en-US" w:eastAsia="en-US"/>
+          <w14:ligatures w14:val="standardContextual"/>
+        </w:rPr>
+        <w:t>levenshtein_</w:t>
+      </w:r>
+      <w:proofErr w:type="gramStart"/>
+      <w:r>
+        <w:rPr>
+          <w:rFonts w:ascii="Consolas" w:eastAsiaTheme="minorHAnsi" w:hAnsi="Consolas" w:cs="Consolas"/>
+          <w:color w:val="000000"/>
+          <w:sz w:val="19"/>
+          <w:szCs w:val="19"/>
+          <w:lang w:val="en-US" w:eastAsia="en-US"/>
+          <w14:ligatures w14:val="standardContextual"/>
+        </w:rPr>
+        <w:t>distance</w:t>
+      </w:r>
+      <w:proofErr w:type="spellEnd"/>
+      <w:r>
+        <w:rPr>
+          <w:rFonts w:ascii="Consolas" w:eastAsiaTheme="minorHAnsi" w:hAnsi="Consolas" w:cs="Consolas"/>
+          <w:color w:val="000000"/>
+          <w:sz w:val="19"/>
+          <w:szCs w:val="19"/>
+          <w:lang w:val="en-US" w:eastAsia="en-US"/>
+          <w14:ligatures w14:val="standardContextual"/>
+        </w:rPr>
+        <w:t>(</w:t>
+      </w:r>
+      <w:proofErr w:type="gramEnd"/>
       <w:r>
         <w:rPr>
           <w:rFonts w:ascii="Consolas" w:eastAsiaTheme="minorHAnsi" w:hAnsi="Consolas" w:cs="Consolas"/>
@@ -3503,6 +3913,7 @@
         </w:rPr>
         <w:t xml:space="preserve">            </w:t>
       </w:r>
+      <w:proofErr w:type="gramStart"/>
       <w:r>
         <w:rPr>
           <w:rFonts w:ascii="Consolas" w:eastAsiaTheme="minorHAnsi" w:hAnsi="Consolas" w:cs="Consolas"/>
@@ -3523,7 +3934,43 @@
           <w:lang w:val="en-US" w:eastAsia="en-US"/>
           <w14:ligatures w14:val="standardContextual"/>
         </w:rPr>
-        <w:t xml:space="preserve">[,] dp = </w:t>
+        <w:t>[</w:t>
+      </w:r>
+      <w:proofErr w:type="gramEnd"/>
+      <w:r>
+        <w:rPr>
+          <w:rFonts w:ascii="Consolas" w:eastAsiaTheme="minorHAnsi" w:hAnsi="Consolas" w:cs="Consolas"/>
+          <w:color w:val="000000"/>
+          <w:sz w:val="19"/>
+          <w:szCs w:val="19"/>
+          <w:lang w:val="en-US" w:eastAsia="en-US"/>
+          <w14:ligatures w14:val="standardContextual"/>
+        </w:rPr>
+        <w:t xml:space="preserve">,] </w:t>
+      </w:r>
+      <w:proofErr w:type="spellStart"/>
+      <w:r>
+        <w:rPr>
+          <w:rFonts w:ascii="Consolas" w:eastAsiaTheme="minorHAnsi" w:hAnsi="Consolas" w:cs="Consolas"/>
+          <w:color w:val="000000"/>
+          <w:sz w:val="19"/>
+          <w:szCs w:val="19"/>
+          <w:lang w:val="en-US" w:eastAsia="en-US"/>
+          <w14:ligatures w14:val="standardContextual"/>
+        </w:rPr>
+        <w:t>dp</w:t>
+      </w:r>
+      <w:proofErr w:type="spellEnd"/>
+      <w:r>
+        <w:rPr>
+          <w:rFonts w:ascii="Consolas" w:eastAsiaTheme="minorHAnsi" w:hAnsi="Consolas" w:cs="Consolas"/>
+          <w:color w:val="000000"/>
+          <w:sz w:val="19"/>
+          <w:szCs w:val="19"/>
+          <w:lang w:val="en-US" w:eastAsia="en-US"/>
+          <w14:ligatures w14:val="standardContextual"/>
+        </w:rPr>
+        <w:t xml:space="preserve"> = </w:t>
       </w:r>
       <w:r>
         <w:rPr>
@@ -3665,7 +4112,79 @@
           <w:lang w:val="en-US" w:eastAsia="en-US"/>
           <w14:ligatures w14:val="standardContextual"/>
         </w:rPr>
-        <w:t xml:space="preserve"> i = 0; i &lt;= len1; i++)</w:t>
+        <w:t xml:space="preserve"> </w:t>
+      </w:r>
+      <w:proofErr w:type="spellStart"/>
+      <w:r>
+        <w:rPr>
+          <w:rFonts w:ascii="Consolas" w:eastAsiaTheme="minorHAnsi" w:hAnsi="Consolas" w:cs="Consolas"/>
+          <w:color w:val="000000"/>
+          <w:sz w:val="19"/>
+          <w:szCs w:val="19"/>
+          <w:lang w:val="en-US" w:eastAsia="en-US"/>
+          <w14:ligatures w14:val="standardContextual"/>
+        </w:rPr>
+        <w:t>i</w:t>
+      </w:r>
+      <w:proofErr w:type="spellEnd"/>
+      <w:r>
+        <w:rPr>
+          <w:rFonts w:ascii="Consolas" w:eastAsiaTheme="minorHAnsi" w:hAnsi="Consolas" w:cs="Consolas"/>
+          <w:color w:val="000000"/>
+          <w:sz w:val="19"/>
+          <w:szCs w:val="19"/>
+          <w:lang w:val="en-US" w:eastAsia="en-US"/>
+          <w14:ligatures w14:val="standardContextual"/>
+        </w:rPr>
+        <w:t xml:space="preserve"> = 0; </w:t>
+      </w:r>
+      <w:proofErr w:type="spellStart"/>
+      <w:r>
+        <w:rPr>
+          <w:rFonts w:ascii="Consolas" w:eastAsiaTheme="minorHAnsi" w:hAnsi="Consolas" w:cs="Consolas"/>
+          <w:color w:val="000000"/>
+          <w:sz w:val="19"/>
+          <w:szCs w:val="19"/>
+          <w:lang w:val="en-US" w:eastAsia="en-US"/>
+          <w14:ligatures w14:val="standardContextual"/>
+        </w:rPr>
+        <w:t>i</w:t>
+      </w:r>
+      <w:proofErr w:type="spellEnd"/>
+      <w:r>
+        <w:rPr>
+          <w:rFonts w:ascii="Consolas" w:eastAsiaTheme="minorHAnsi" w:hAnsi="Consolas" w:cs="Consolas"/>
+          <w:color w:val="000000"/>
+          <w:sz w:val="19"/>
+          <w:szCs w:val="19"/>
+          <w:lang w:val="en-US" w:eastAsia="en-US"/>
+          <w14:ligatures w14:val="standardContextual"/>
+        </w:rPr>
+        <w:t xml:space="preserve"> &lt;= len1; </w:t>
+      </w:r>
+      <w:proofErr w:type="spellStart"/>
+      <w:r>
+        <w:rPr>
+          <w:rFonts w:ascii="Consolas" w:eastAsiaTheme="minorHAnsi" w:hAnsi="Consolas" w:cs="Consolas"/>
+          <w:color w:val="000000"/>
+          <w:sz w:val="19"/>
+          <w:szCs w:val="19"/>
+          <w:lang w:val="en-US" w:eastAsia="en-US"/>
+          <w14:ligatures w14:val="standardContextual"/>
+        </w:rPr>
+        <w:t>i</w:t>
+      </w:r>
+      <w:proofErr w:type="spellEnd"/>
+      <w:r>
+        <w:rPr>
+          <w:rFonts w:ascii="Consolas" w:eastAsiaTheme="minorHAnsi" w:hAnsi="Consolas" w:cs="Consolas"/>
+          <w:color w:val="000000"/>
+          <w:sz w:val="19"/>
+          <w:szCs w:val="19"/>
+          <w:lang w:val="en-US" w:eastAsia="en-US"/>
+          <w14:ligatures w14:val="standardContextual"/>
+        </w:rPr>
+        <w:t>++)</w:t>
       </w:r>
     </w:p>
     <w:p>
@@ -3692,7 +4211,81 @@
           <w:lang w:val="en-US" w:eastAsia="en-US"/>
           <w14:ligatures w14:val="standardContextual"/>
         </w:rPr>
-        <w:t xml:space="preserve">                dp[i, 0] = i;</w:t>
+        <w:t xml:space="preserve">                </w:t>
+      </w:r>
+      <w:proofErr w:type="spellStart"/>
+      <w:proofErr w:type="gramStart"/>
+      <w:r>
+        <w:rPr>
+          <w:rFonts w:ascii="Consolas" w:eastAsiaTheme="minorHAnsi" w:hAnsi="Consolas" w:cs="Consolas"/>
+          <w:color w:val="000000"/>
+          <w:sz w:val="19"/>
+          <w:szCs w:val="19"/>
+          <w:lang w:val="en-US" w:eastAsia="en-US"/>
+          <w14:ligatures w14:val="standardContextual"/>
+        </w:rPr>
+        <w:t>dp</w:t>
+      </w:r>
+      <w:proofErr w:type="spellEnd"/>
+      <w:r>
+        <w:rPr>
+          <w:rFonts w:ascii="Consolas" w:eastAsiaTheme="minorHAnsi" w:hAnsi="Consolas" w:cs="Consolas"/>
+          <w:color w:val="000000"/>
+          <w:sz w:val="19"/>
+          <w:szCs w:val="19"/>
+          <w:lang w:val="en-US" w:eastAsia="en-US"/>
+          <w14:ligatures w14:val="standardContextual"/>
+        </w:rPr>
+        <w:t>[</w:t>
+      </w:r>
+      <w:proofErr w:type="spellStart"/>
+      <w:proofErr w:type="gramEnd"/>
+      <w:r>
+        <w:rPr>
+          <w:rFonts w:ascii="Consolas" w:eastAsiaTheme="minorHAnsi" w:hAnsi="Consolas" w:cs="Consolas"/>
+          <w:color w:val="000000"/>
+          <w:sz w:val="19"/>
+          <w:szCs w:val="19"/>
+          <w:lang w:val="en-US" w:eastAsia="en-US"/>
+          <w14:ligatures w14:val="standardContextual"/>
+        </w:rPr>
+        <w:t>i</w:t>
+      </w:r>
+      <w:proofErr w:type="spellEnd"/>
+      <w:r>
+        <w:rPr>
+          <w:rFonts w:ascii="Consolas" w:eastAsiaTheme="minorHAnsi" w:hAnsi="Consolas" w:cs="Consolas"/>
+          <w:color w:val="000000"/>
+          <w:sz w:val="19"/>
+          <w:szCs w:val="19"/>
+          <w:lang w:val="en-US" w:eastAsia="en-US"/>
+          <w14:ligatures w14:val="standardContextual"/>
+        </w:rPr>
+        <w:t xml:space="preserve">, 0] = </w:t>
+      </w:r>
+      <w:proofErr w:type="spellStart"/>
+      <w:r>
+        <w:rPr>
+          <w:rFonts w:ascii="Consolas" w:eastAsiaTheme="minorHAnsi" w:hAnsi="Consolas" w:cs="Consolas"/>
+          <w:color w:val="000000"/>
+          <w:sz w:val="19"/>
+          <w:szCs w:val="19"/>
+          <w:lang w:val="en-US" w:eastAsia="en-US"/>
+          <w14:ligatures w14:val="standardContextual"/>
+        </w:rPr>
+        <w:t>i</w:t>
+      </w:r>
+      <w:proofErr w:type="spellEnd"/>
+      <w:r>
+        <w:rPr>
+          <w:rFonts w:ascii="Consolas" w:eastAsiaTheme="minorHAnsi" w:hAnsi="Consolas" w:cs="Consolas"/>
+          <w:color w:val="000000"/>
+          <w:sz w:val="19"/>
+          <w:szCs w:val="19"/>
+          <w:lang w:val="en-US" w:eastAsia="en-US"/>
+          <w14:ligatures w14:val="standardContextual"/>
+        </w:rPr>
+        <w:t>;</w:t>
       </w:r>
     </w:p>
     <w:p>
@@ -3763,7 +4356,31 @@
           <w:lang w:val="en-US" w:eastAsia="en-US"/>
           <w14:ligatures w14:val="standardContextual"/>
         </w:rPr>
-        <w:t xml:space="preserve"> j = 0; j &lt;= len2; j++)</w:t>
+        <w:t xml:space="preserve"> j = 0; j &lt;= len2; </w:t>
+      </w:r>
+      <w:proofErr w:type="spellStart"/>
+      <w:r>
+        <w:rPr>
+          <w:rFonts w:ascii="Consolas" w:eastAsiaTheme="minorHAnsi" w:hAnsi="Consolas" w:cs="Consolas"/>
+          <w:color w:val="000000"/>
+          <w:sz w:val="19"/>
+          <w:szCs w:val="19"/>
+          <w:lang w:val="en-US" w:eastAsia="en-US"/>
+          <w14:ligatures w14:val="standardContextual"/>
+        </w:rPr>
+        <w:t>j++</w:t>
+      </w:r>
+      <w:proofErr w:type="spellEnd"/>
+      <w:r>
+        <w:rPr>
+          <w:rFonts w:ascii="Consolas" w:eastAsiaTheme="minorHAnsi" w:hAnsi="Consolas" w:cs="Consolas"/>
+          <w:color w:val="000000"/>
+          <w:sz w:val="19"/>
+          <w:szCs w:val="19"/>
+          <w:lang w:val="en-US" w:eastAsia="en-US"/>
+          <w14:ligatures w14:val="standardContextual"/>
+        </w:rPr>
+        <w:t>)</w:t>
       </w:r>
     </w:p>
     <w:p>
@@ -3790,7 +4407,44 @@
           <w:lang w:val="en-US" w:eastAsia="en-US"/>
           <w14:ligatures w14:val="standardContextual"/>
         </w:rPr>
-        <w:t xml:space="preserve">                dp[0, j] = j;</w:t>
+        <w:t xml:space="preserve">                </w:t>
+      </w:r>
+      <w:proofErr w:type="spellStart"/>
+      <w:proofErr w:type="gramStart"/>
+      <w:r>
+        <w:rPr>
+          <w:rFonts w:ascii="Consolas" w:eastAsiaTheme="minorHAnsi" w:hAnsi="Consolas" w:cs="Consolas"/>
+          <w:color w:val="000000"/>
+          <w:sz w:val="19"/>
+          <w:szCs w:val="19"/>
+          <w:lang w:val="en-US" w:eastAsia="en-US"/>
+          <w14:ligatures w14:val="standardContextual"/>
+        </w:rPr>
+        <w:t>dp</w:t>
+      </w:r>
+      <w:proofErr w:type="spellEnd"/>
+      <w:r>
+        <w:rPr>
+          <w:rFonts w:ascii="Consolas" w:eastAsiaTheme="minorHAnsi" w:hAnsi="Consolas" w:cs="Consolas"/>
+          <w:color w:val="000000"/>
+          <w:sz w:val="19"/>
+          <w:szCs w:val="19"/>
+          <w:lang w:val="en-US" w:eastAsia="en-US"/>
+          <w14:ligatures w14:val="standardContextual"/>
+        </w:rPr>
+        <w:t>[</w:t>
+      </w:r>
+      <w:proofErr w:type="gramEnd"/>
+      <w:r>
+        <w:rPr>
+          <w:rFonts w:ascii="Consolas" w:eastAsiaTheme="minorHAnsi" w:hAnsi="Consolas" w:cs="Consolas"/>
+          <w:color w:val="000000"/>
+          <w:sz w:val="19"/>
+          <w:szCs w:val="19"/>
+          <w:lang w:val="en-US" w:eastAsia="en-US"/>
+          <w14:ligatures w14:val="standardContextual"/>
+        </w:rPr>
+        <w:t>0, j] = j;</w:t>
       </w:r>
     </w:p>
     <w:p>
@@ -3877,7 +4531,79 @@
           <w:lang w:val="en-US" w:eastAsia="en-US"/>
           <w14:ligatures w14:val="standardContextual"/>
         </w:rPr>
-        <w:t xml:space="preserve"> i = 1; i &lt;= len1; i++)</w:t>
+        <w:t xml:space="preserve"> </w:t>
+      </w:r>
+      <w:proofErr w:type="spellStart"/>
+      <w:r>
+        <w:rPr>
+          <w:rFonts w:ascii="Consolas" w:eastAsiaTheme="minorHAnsi" w:hAnsi="Consolas" w:cs="Consolas"/>
+          <w:color w:val="000000"/>
+          <w:sz w:val="19"/>
+          <w:szCs w:val="19"/>
+          <w:lang w:val="en-US" w:eastAsia="en-US"/>
+          <w14:ligatures w14:val="standardContextual"/>
+        </w:rPr>
+        <w:t>i</w:t>
+      </w:r>
+      <w:proofErr w:type="spellEnd"/>
+      <w:r>
+        <w:rPr>
+          <w:rFonts w:ascii="Consolas" w:eastAsiaTheme="minorHAnsi" w:hAnsi="Consolas" w:cs="Consolas"/>
+          <w:color w:val="000000"/>
+          <w:sz w:val="19"/>
+          <w:szCs w:val="19"/>
+          <w:lang w:val="en-US" w:eastAsia="en-US"/>
+          <w14:ligatures w14:val="standardContextual"/>
+        </w:rPr>
+        <w:t xml:space="preserve"> = 1; </w:t>
+      </w:r>
+      <w:proofErr w:type="spellStart"/>
+      <w:r>
+        <w:rPr>
+          <w:rFonts w:ascii="Consolas" w:eastAsiaTheme="minorHAnsi" w:hAnsi="Consolas" w:cs="Consolas"/>
+          <w:color w:val="000000"/>
+          <w:sz w:val="19"/>
+          <w:szCs w:val="19"/>
+          <w:lang w:val="en-US" w:eastAsia="en-US"/>
+          <w14:ligatures w14:val="standardContextual"/>
+        </w:rPr>
+        <w:t>i</w:t>
+      </w:r>
+      <w:proofErr w:type="spellEnd"/>
+      <w:r>
+        <w:rPr>
+          <w:rFonts w:ascii="Consolas" w:eastAsiaTheme="minorHAnsi" w:hAnsi="Consolas" w:cs="Consolas"/>
+          <w:color w:val="000000"/>
+          <w:sz w:val="19"/>
+          <w:szCs w:val="19"/>
+          <w:lang w:val="en-US" w:eastAsia="en-US"/>
+          <w14:ligatures w14:val="standardContextual"/>
+        </w:rPr>
+        <w:t xml:space="preserve"> &lt;= len1; </w:t>
+      </w:r>
+      <w:proofErr w:type="spellStart"/>
+      <w:r>
+        <w:rPr>
+          <w:rFonts w:ascii="Consolas" w:eastAsiaTheme="minorHAnsi" w:hAnsi="Consolas" w:cs="Consolas"/>
+          <w:color w:val="000000"/>
+          <w:sz w:val="19"/>
+          <w:szCs w:val="19"/>
+          <w:lang w:val="en-US" w:eastAsia="en-US"/>
+          <w14:ligatures w14:val="standardContextual"/>
+        </w:rPr>
+        <w:t>i</w:t>
+      </w:r>
+      <w:proofErr w:type="spellEnd"/>
+      <w:r>
+        <w:rPr>
+          <w:rFonts w:ascii="Consolas" w:eastAsiaTheme="minorHAnsi" w:hAnsi="Consolas" w:cs="Consolas"/>
+          <w:color w:val="000000"/>
+          <w:sz w:val="19"/>
+          <w:szCs w:val="19"/>
+          <w:lang w:val="en-US" w:eastAsia="en-US"/>
+          <w14:ligatures w14:val="standardContextual"/>
+        </w:rPr>
+        <w:t>++)</w:t>
       </w:r>
     </w:p>
     <w:p>
@@ -3975,7 +4701,31 @@
           <w:lang w:val="en-US" w:eastAsia="en-US"/>
           <w14:ligatures w14:val="standardContextual"/>
         </w:rPr>
-        <w:t xml:space="preserve"> j = 1; j &lt;= len2; j++)</w:t>
+        <w:t xml:space="preserve"> j = 1; j &lt;= len2; </w:t>
+      </w:r>
+      <w:proofErr w:type="spellStart"/>
+      <w:r>
+        <w:rPr>
+          <w:rFonts w:ascii="Consolas" w:eastAsiaTheme="minorHAnsi" w:hAnsi="Consolas" w:cs="Consolas"/>
+          <w:color w:val="000000"/>
+          <w:sz w:val="19"/>
+          <w:szCs w:val="19"/>
+          <w:lang w:val="en-US" w:eastAsia="en-US"/>
+          <w14:ligatures w14:val="standardContextual"/>
+        </w:rPr>
+        <w:t>j++</w:t>
+      </w:r>
+      <w:proofErr w:type="spellEnd"/>
+      <w:r>
+        <w:rPr>
+          <w:rFonts w:ascii="Consolas" w:eastAsiaTheme="minorHAnsi" w:hAnsi="Consolas" w:cs="Consolas"/>
+          <w:color w:val="000000"/>
+          <w:sz w:val="19"/>
+          <w:szCs w:val="19"/>
+          <w:lang w:val="en-US" w:eastAsia="en-US"/>
+          <w14:ligatures w14:val="standardContextual"/>
+        </w:rPr>
+        <w:t>)</w:t>
       </w:r>
     </w:p>
     <w:p>
@@ -4051,7 +4801,79 @@
           <w:lang w:val="en-US" w:eastAsia="en-US"/>
           <w14:ligatures w14:val="standardContextual"/>
         </w:rPr>
-        <w:t xml:space="preserve"> cost = (str1[i - 1] == str2[j - 1]) ? 0 : 1;</w:t>
+        <w:t xml:space="preserve"> cost = (str1[</w:t>
+      </w:r>
+      <w:proofErr w:type="spellStart"/>
+      <w:r>
+        <w:rPr>
+          <w:rFonts w:ascii="Consolas" w:eastAsiaTheme="minorHAnsi" w:hAnsi="Consolas" w:cs="Consolas"/>
+          <w:color w:val="000000"/>
+          <w:sz w:val="19"/>
+          <w:szCs w:val="19"/>
+          <w:lang w:val="en-US" w:eastAsia="en-US"/>
+          <w14:ligatures w14:val="standardContextual"/>
+        </w:rPr>
+        <w:t>i</w:t>
+      </w:r>
+      <w:proofErr w:type="spellEnd"/>
+      <w:r>
+        <w:rPr>
+          <w:rFonts w:ascii="Consolas" w:eastAsiaTheme="minorHAnsi" w:hAnsi="Consolas" w:cs="Consolas"/>
+          <w:color w:val="000000"/>
+          <w:sz w:val="19"/>
+          <w:szCs w:val="19"/>
+          <w:lang w:val="en-US" w:eastAsia="en-US"/>
+          <w14:ligatures w14:val="standardContextual"/>
+        </w:rPr>
+        <w:t xml:space="preserve"> - 1] == str2[j - 1]</w:t>
+      </w:r>
+      <w:proofErr w:type="gramStart"/>
+      <w:r>
+        <w:rPr>
+          <w:rFonts w:ascii="Consolas" w:eastAsiaTheme="minorHAnsi" w:hAnsi="Consolas" w:cs="Consolas"/>
+          <w:color w:val="000000"/>
+          <w:sz w:val="19"/>
+          <w:szCs w:val="19"/>
+          <w:lang w:val="en-US" w:eastAsia="en-US"/>
+          <w14:ligatures w14:val="standardContextual"/>
+        </w:rPr>
+        <w:t>) ?</w:t>
+      </w:r>
+      <w:proofErr w:type="gramEnd"/>
+      <w:r>
+        <w:rPr>
+          <w:rFonts w:ascii="Consolas" w:eastAsiaTheme="minorHAnsi" w:hAnsi="Consolas" w:cs="Consolas"/>
+          <w:color w:val="000000"/>
+          <w:sz w:val="19"/>
+          <w:szCs w:val="19"/>
+          <w:lang w:val="en-US" w:eastAsia="en-US"/>
+          <w14:ligatures w14:val="standardContextual"/>
+        </w:rPr>
+        <w:t xml:space="preserve"> </w:t>
+      </w:r>
+      <w:proofErr w:type="gramStart"/>
+      <w:r>
+        <w:rPr>
+          <w:rFonts w:ascii="Consolas" w:eastAsiaTheme="minorHAnsi" w:hAnsi="Consolas" w:cs="Consolas"/>
+          <w:color w:val="000000"/>
+          <w:sz w:val="19"/>
+          <w:szCs w:val="19"/>
+          <w:lang w:val="en-US" w:eastAsia="en-US"/>
+          <w14:ligatures w14:val="standardContextual"/>
+        </w:rPr>
+        <w:t>0 :</w:t>
+      </w:r>
+      <w:proofErr w:type="gramEnd"/>
+      <w:r>
+        <w:rPr>
+          <w:rFonts w:ascii="Consolas" w:eastAsiaTheme="minorHAnsi" w:hAnsi="Consolas" w:cs="Consolas"/>
+          <w:color w:val="000000"/>
+          <w:sz w:val="19"/>
+          <w:szCs w:val="19"/>
+          <w:lang w:val="en-US" w:eastAsia="en-US"/>
+          <w14:ligatures w14:val="standardContextual"/>
+        </w:rPr>
+        <w:t xml:space="preserve"> 1;</w:t>
       </w:r>
     </w:p>
     <w:p>
@@ -4078,7 +4900,81 @@
           <w:lang w:val="en-US" w:eastAsia="en-US"/>
           <w14:ligatures w14:val="standardContextual"/>
         </w:rPr>
-        <w:t xml:space="preserve">                    dp[i, j] = Math.Min(</w:t>
+        <w:t xml:space="preserve">                    </w:t>
+      </w:r>
+      <w:proofErr w:type="spellStart"/>
+      <w:proofErr w:type="gramStart"/>
+      <w:r>
+        <w:rPr>
+          <w:rFonts w:ascii="Consolas" w:eastAsiaTheme="minorHAnsi" w:hAnsi="Consolas" w:cs="Consolas"/>
+          <w:color w:val="000000"/>
+          <w:sz w:val="19"/>
+          <w:szCs w:val="19"/>
+          <w:lang w:val="en-US" w:eastAsia="en-US"/>
+          <w14:ligatures w14:val="standardContextual"/>
+        </w:rPr>
+        <w:t>dp</w:t>
+      </w:r>
+      <w:proofErr w:type="spellEnd"/>
+      <w:r>
+        <w:rPr>
+          <w:rFonts w:ascii="Consolas" w:eastAsiaTheme="minorHAnsi" w:hAnsi="Consolas" w:cs="Consolas"/>
+          <w:color w:val="000000"/>
+          <w:sz w:val="19"/>
+          <w:szCs w:val="19"/>
+          <w:lang w:val="en-US" w:eastAsia="en-US"/>
+          <w14:ligatures w14:val="standardContextual"/>
+        </w:rPr>
+        <w:t>[</w:t>
+      </w:r>
+      <w:proofErr w:type="spellStart"/>
+      <w:proofErr w:type="gramEnd"/>
+      <w:r>
+        <w:rPr>
+          <w:rFonts w:ascii="Consolas" w:eastAsiaTheme="minorHAnsi" w:hAnsi="Consolas" w:cs="Consolas"/>
+          <w:color w:val="000000"/>
+          <w:sz w:val="19"/>
+          <w:szCs w:val="19"/>
+          <w:lang w:val="en-US" w:eastAsia="en-US"/>
+          <w14:ligatures w14:val="standardContextual"/>
+        </w:rPr>
+        <w:t>i</w:t>
+      </w:r>
+      <w:proofErr w:type="spellEnd"/>
+      <w:r>
+        <w:rPr>
+          <w:rFonts w:ascii="Consolas" w:eastAsiaTheme="minorHAnsi" w:hAnsi="Consolas" w:cs="Consolas"/>
+          <w:color w:val="000000"/>
+          <w:sz w:val="19"/>
+          <w:szCs w:val="19"/>
+          <w:lang w:val="en-US" w:eastAsia="en-US"/>
+          <w14:ligatures w14:val="standardContextual"/>
+        </w:rPr>
+        <w:t xml:space="preserve">, j] = </w:t>
+      </w:r>
+      <w:proofErr w:type="spellStart"/>
+      <w:r>
+        <w:rPr>
+          <w:rFonts w:ascii="Consolas" w:eastAsiaTheme="minorHAnsi" w:hAnsi="Consolas" w:cs="Consolas"/>
+          <w:color w:val="000000"/>
+          <w:sz w:val="19"/>
+          <w:szCs w:val="19"/>
+          <w:lang w:val="en-US" w:eastAsia="en-US"/>
+          <w14:ligatures w14:val="standardContextual"/>
+        </w:rPr>
+        <w:t>Math.Min</w:t>
+      </w:r>
+      <w:proofErr w:type="spellEnd"/>
+      <w:r>
+        <w:rPr>
+          <w:rFonts w:ascii="Consolas" w:eastAsiaTheme="minorHAnsi" w:hAnsi="Consolas" w:cs="Consolas"/>
+          <w:color w:val="000000"/>
+          <w:sz w:val="19"/>
+          <w:szCs w:val="19"/>
+          <w:lang w:val="en-US" w:eastAsia="en-US"/>
+          <w14:ligatures w14:val="standardContextual"/>
+        </w:rPr>
+        <w:t>(</w:t>
       </w:r>
     </w:p>
     <w:p>
@@ -4105,7 +5001,57 @@
           <w:lang w:val="en-US" w:eastAsia="en-US"/>
           <w14:ligatures w14:val="standardContextual"/>
         </w:rPr>
-        <w:t xml:space="preserve">                        dp[i - 1, j] + 1,          </w:t>
+        <w:t xml:space="preserve">                        </w:t>
+      </w:r>
+      <w:proofErr w:type="spellStart"/>
+      <w:proofErr w:type="gramStart"/>
+      <w:r>
+        <w:rPr>
+          <w:rFonts w:ascii="Consolas" w:eastAsiaTheme="minorHAnsi" w:hAnsi="Consolas" w:cs="Consolas"/>
+          <w:color w:val="000000"/>
+          <w:sz w:val="19"/>
+          <w:szCs w:val="19"/>
+          <w:lang w:val="en-US" w:eastAsia="en-US"/>
+          <w14:ligatures w14:val="standardContextual"/>
+        </w:rPr>
+        <w:t>dp</w:t>
+      </w:r>
+      <w:proofErr w:type="spellEnd"/>
+      <w:r>
+        <w:rPr>
+          <w:rFonts w:ascii="Consolas" w:eastAsiaTheme="minorHAnsi" w:hAnsi="Consolas" w:cs="Consolas"/>
+          <w:color w:val="000000"/>
+          <w:sz w:val="19"/>
+          <w:szCs w:val="19"/>
+          <w:lang w:val="en-US" w:eastAsia="en-US"/>
+          <w14:ligatures w14:val="standardContextual"/>
+        </w:rPr>
+        <w:t>[</w:t>
+      </w:r>
+      <w:proofErr w:type="spellStart"/>
+      <w:proofErr w:type="gramEnd"/>
+      <w:r>
+        <w:rPr>
+          <w:rFonts w:ascii="Consolas" w:eastAsiaTheme="minorHAnsi" w:hAnsi="Consolas" w:cs="Consolas"/>
+          <w:color w:val="000000"/>
+          <w:sz w:val="19"/>
+          <w:szCs w:val="19"/>
+          <w:lang w:val="en-US" w:eastAsia="en-US"/>
+          <w14:ligatures w14:val="standardContextual"/>
+        </w:rPr>
+        <w:t>i</w:t>
+      </w:r>
+      <w:proofErr w:type="spellEnd"/>
+      <w:r>
+        <w:rPr>
+          <w:rFonts w:ascii="Consolas" w:eastAsiaTheme="minorHAnsi" w:hAnsi="Consolas" w:cs="Consolas"/>
+          <w:color w:val="000000"/>
+          <w:sz w:val="19"/>
+          <w:szCs w:val="19"/>
+          <w:lang w:val="en-US" w:eastAsia="en-US"/>
+          <w14:ligatures w14:val="standardContextual"/>
+        </w:rPr>
+        <w:t xml:space="preserve"> - 1, j] + 1,          </w:t>
       </w:r>
     </w:p>
     <w:p>
@@ -4132,7 +5078,31 @@
           <w:lang w:val="en-US" w:eastAsia="en-US"/>
           <w14:ligatures w14:val="standardContextual"/>
         </w:rPr>
-        <w:t xml:space="preserve">                        Math.Min(</w:t>
+        <w:t xml:space="preserve">                        </w:t>
+      </w:r>
+      <w:proofErr w:type="spellStart"/>
+      <w:r>
+        <w:rPr>
+          <w:rFonts w:ascii="Consolas" w:eastAsiaTheme="minorHAnsi" w:hAnsi="Consolas" w:cs="Consolas"/>
+          <w:color w:val="000000"/>
+          <w:sz w:val="19"/>
+          <w:szCs w:val="19"/>
+          <w:lang w:val="en-US" w:eastAsia="en-US"/>
+          <w14:ligatures w14:val="standardContextual"/>
+        </w:rPr>
+        <w:t>Math.Min</w:t>
+      </w:r>
+      <w:proofErr w:type="spellEnd"/>
+      <w:r>
+        <w:rPr>
+          <w:rFonts w:ascii="Consolas" w:eastAsiaTheme="minorHAnsi" w:hAnsi="Consolas" w:cs="Consolas"/>
+          <w:color w:val="000000"/>
+          <w:sz w:val="19"/>
+          <w:szCs w:val="19"/>
+          <w:lang w:val="en-US" w:eastAsia="en-US"/>
+          <w14:ligatures w14:val="standardContextual"/>
+        </w:rPr>
+        <w:t>(</w:t>
       </w:r>
     </w:p>
     <w:p>
@@ -4159,7 +5129,57 @@
           <w:lang w:val="en-US" w:eastAsia="en-US"/>
           <w14:ligatures w14:val="standardContextual"/>
         </w:rPr>
-        <w:t xml:space="preserve">                            dp[i, j - 1] + 1,      </w:t>
+        <w:t xml:space="preserve">                            </w:t>
+      </w:r>
+      <w:proofErr w:type="spellStart"/>
+      <w:proofErr w:type="gramStart"/>
+      <w:r>
+        <w:rPr>
+          <w:rFonts w:ascii="Consolas" w:eastAsiaTheme="minorHAnsi" w:hAnsi="Consolas" w:cs="Consolas"/>
+          <w:color w:val="000000"/>
+          <w:sz w:val="19"/>
+          <w:szCs w:val="19"/>
+          <w:lang w:val="en-US" w:eastAsia="en-US"/>
+          <w14:ligatures w14:val="standardContextual"/>
+        </w:rPr>
+        <w:t>dp</w:t>
+      </w:r>
+      <w:proofErr w:type="spellEnd"/>
+      <w:r>
+        <w:rPr>
+          <w:rFonts w:ascii="Consolas" w:eastAsiaTheme="minorHAnsi" w:hAnsi="Consolas" w:cs="Consolas"/>
+          <w:color w:val="000000"/>
+          <w:sz w:val="19"/>
+          <w:szCs w:val="19"/>
+          <w:lang w:val="en-US" w:eastAsia="en-US"/>
+          <w14:ligatures w14:val="standardContextual"/>
+        </w:rPr>
+        <w:t>[</w:t>
+      </w:r>
+      <w:proofErr w:type="spellStart"/>
+      <w:proofErr w:type="gramEnd"/>
+      <w:r>
+        <w:rPr>
+          <w:rFonts w:ascii="Consolas" w:eastAsiaTheme="minorHAnsi" w:hAnsi="Consolas" w:cs="Consolas"/>
+          <w:color w:val="000000"/>
+          <w:sz w:val="19"/>
+          <w:szCs w:val="19"/>
+          <w:lang w:val="en-US" w:eastAsia="en-US"/>
+          <w14:ligatures w14:val="standardContextual"/>
+        </w:rPr>
+        <w:t>i</w:t>
+      </w:r>
+      <w:proofErr w:type="spellEnd"/>
+      <w:r>
+        <w:rPr>
+          <w:rFonts w:ascii="Consolas" w:eastAsiaTheme="minorHAnsi" w:hAnsi="Consolas" w:cs="Consolas"/>
+          <w:color w:val="000000"/>
+          <w:sz w:val="19"/>
+          <w:szCs w:val="19"/>
+          <w:lang w:val="en-US" w:eastAsia="en-US"/>
+          <w14:ligatures w14:val="standardContextual"/>
+        </w:rPr>
+        <w:t xml:space="preserve">, j - 1] + 1,      </w:t>
       </w:r>
     </w:p>
     <w:p>
@@ -4186,7 +5206,57 @@
           <w:lang w:val="en-US" w:eastAsia="en-US"/>
           <w14:ligatures w14:val="standardContextual"/>
         </w:rPr>
-        <w:t xml:space="preserve">                            dp[i - 1, j - 1] + cost </w:t>
+        <w:t xml:space="preserve">                            </w:t>
+      </w:r>
+      <w:proofErr w:type="spellStart"/>
+      <w:proofErr w:type="gramStart"/>
+      <w:r>
+        <w:rPr>
+          <w:rFonts w:ascii="Consolas" w:eastAsiaTheme="minorHAnsi" w:hAnsi="Consolas" w:cs="Consolas"/>
+          <w:color w:val="000000"/>
+          <w:sz w:val="19"/>
+          <w:szCs w:val="19"/>
+          <w:lang w:val="en-US" w:eastAsia="en-US"/>
+          <w14:ligatures w14:val="standardContextual"/>
+        </w:rPr>
+        <w:t>dp</w:t>
+      </w:r>
+      <w:proofErr w:type="spellEnd"/>
+      <w:r>
+        <w:rPr>
+          <w:rFonts w:ascii="Consolas" w:eastAsiaTheme="minorHAnsi" w:hAnsi="Consolas" w:cs="Consolas"/>
+          <w:color w:val="000000"/>
+          <w:sz w:val="19"/>
+          <w:szCs w:val="19"/>
+          <w:lang w:val="en-US" w:eastAsia="en-US"/>
+          <w14:ligatures w14:val="standardContextual"/>
+        </w:rPr>
+        <w:t>[</w:t>
+      </w:r>
+      <w:proofErr w:type="spellStart"/>
+      <w:proofErr w:type="gramEnd"/>
+      <w:r>
+        <w:rPr>
+          <w:rFonts w:ascii="Consolas" w:eastAsiaTheme="minorHAnsi" w:hAnsi="Consolas" w:cs="Consolas"/>
+          <w:color w:val="000000"/>
+          <w:sz w:val="19"/>
+          <w:szCs w:val="19"/>
+          <w:lang w:val="en-US" w:eastAsia="en-US"/>
+          <w14:ligatures w14:val="standardContextual"/>
+        </w:rPr>
+        <w:t>i</w:t>
+      </w:r>
+      <w:proofErr w:type="spellEnd"/>
+      <w:r>
+        <w:rPr>
+          <w:rFonts w:ascii="Consolas" w:eastAsiaTheme="minorHAnsi" w:hAnsi="Consolas" w:cs="Consolas"/>
+          <w:color w:val="000000"/>
+          <w:sz w:val="19"/>
+          <w:szCs w:val="19"/>
+          <w:lang w:val="en-US" w:eastAsia="en-US"/>
+          <w14:ligatures w14:val="standardContextual"/>
+        </w:rPr>
+        <w:t xml:space="preserve"> - 1, j - 1] + cost </w:t>
       </w:r>
     </w:p>
     <w:p>
@@ -4359,7 +5429,44 @@
           <w:lang w:val="en-US" w:eastAsia="en-US"/>
           <w14:ligatures w14:val="standardContextual"/>
         </w:rPr>
-        <w:t xml:space="preserve"> dp[len1, len2];</w:t>
+        <w:t xml:space="preserve"> </w:t>
+      </w:r>
+      <w:proofErr w:type="spellStart"/>
+      <w:proofErr w:type="gramStart"/>
+      <w:r>
+        <w:rPr>
+          <w:rFonts w:ascii="Consolas" w:eastAsiaTheme="minorHAnsi" w:hAnsi="Consolas" w:cs="Consolas"/>
+          <w:color w:val="000000"/>
+          <w:sz w:val="19"/>
+          <w:szCs w:val="19"/>
+          <w:lang w:val="en-US" w:eastAsia="en-US"/>
+          <w14:ligatures w14:val="standardContextual"/>
+        </w:rPr>
+        <w:t>dp</w:t>
+      </w:r>
+      <w:proofErr w:type="spellEnd"/>
+      <w:r>
+        <w:rPr>
+          <w:rFonts w:ascii="Consolas" w:eastAsiaTheme="minorHAnsi" w:hAnsi="Consolas" w:cs="Consolas"/>
+          <w:color w:val="000000"/>
+          <w:sz w:val="19"/>
+          <w:szCs w:val="19"/>
+          <w:lang w:val="en-US" w:eastAsia="en-US"/>
+          <w14:ligatures w14:val="standardContextual"/>
+        </w:rPr>
+        <w:t>[</w:t>
+      </w:r>
+      <w:proofErr w:type="gramEnd"/>
+      <w:r>
+        <w:rPr>
+          <w:rFonts w:ascii="Consolas" w:eastAsiaTheme="minorHAnsi" w:hAnsi="Consolas" w:cs="Consolas"/>
+          <w:color w:val="000000"/>
+          <w:sz w:val="19"/>
+          <w:szCs w:val="19"/>
+          <w:lang w:val="en-US" w:eastAsia="en-US"/>
+          <w14:ligatures w14:val="standardContextual"/>
+        </w:rPr>
+        <w:t>len1, len2];</w:t>
       </w:r>
     </w:p>
     <w:p>
@@ -4475,6 +5582,7 @@
         </w:rPr>
         <w:t xml:space="preserve"> Main(</w:t>
       </w:r>
+      <w:proofErr w:type="gramStart"/>
       <w:r>
         <w:rPr>
           <w:rFonts w:ascii="Consolas" w:eastAsiaTheme="minorHAnsi" w:hAnsi="Consolas" w:cs="Consolas"/>
@@ -4495,7 +5603,43 @@
           <w:lang w:val="en-US" w:eastAsia="en-US"/>
           <w14:ligatures w14:val="standardContextual"/>
         </w:rPr>
-        <w:t>[] args)</w:t>
+        <w:t>[</w:t>
+      </w:r>
+      <w:proofErr w:type="gramEnd"/>
+      <w:r>
+        <w:rPr>
+          <w:rFonts w:ascii="Consolas" w:eastAsiaTheme="minorHAnsi" w:hAnsi="Consolas" w:cs="Consolas"/>
+          <w:color w:val="000000"/>
+          <w:sz w:val="19"/>
+          <w:szCs w:val="19"/>
+          <w:lang w:val="en-US" w:eastAsia="en-US"/>
+          <w14:ligatures w14:val="standardContextual"/>
+        </w:rPr>
+        <w:t xml:space="preserve">] </w:t>
+      </w:r>
+      <w:proofErr w:type="spellStart"/>
+      <w:r>
+        <w:rPr>
+          <w:rFonts w:ascii="Consolas" w:eastAsiaTheme="minorHAnsi" w:hAnsi="Consolas" w:cs="Consolas"/>
+          <w:color w:val="000000"/>
+          <w:sz w:val="19"/>
+          <w:szCs w:val="19"/>
+          <w:lang w:val="en-US" w:eastAsia="en-US"/>
+          <w14:ligatures w14:val="standardContextual"/>
+        </w:rPr>
+        <w:t>args</w:t>
+      </w:r>
+      <w:proofErr w:type="spellEnd"/>
+      <w:r>
+        <w:rPr>
+          <w:rFonts w:ascii="Consolas" w:eastAsiaTheme="minorHAnsi" w:hAnsi="Consolas" w:cs="Consolas"/>
+          <w:color w:val="000000"/>
+          <w:sz w:val="19"/>
+          <w:szCs w:val="19"/>
+          <w:lang w:val="en-US" w:eastAsia="en-US"/>
+          <w14:ligatures w14:val="standardContextual"/>
+        </w:rPr>
+        <w:t>)</w:t>
       </w:r>
     </w:p>
     <w:p>
@@ -4560,7 +5704,31 @@
           <w:lang w:eastAsia="en-US"/>
           <w14:ligatures w14:val="standardContextual"/>
         </w:rPr>
-        <w:t xml:space="preserve">            Console.Write(</w:t>
+        <w:t xml:space="preserve">            </w:t>
+      </w:r>
+      <w:proofErr w:type="spellStart"/>
+      <w:r>
+        <w:rPr>
+          <w:rFonts w:ascii="Consolas" w:eastAsiaTheme="minorHAnsi" w:hAnsi="Consolas" w:cs="Consolas"/>
+          <w:color w:val="000000"/>
+          <w:sz w:val="19"/>
+          <w:szCs w:val="19"/>
+          <w:lang w:eastAsia="en-US"/>
+          <w14:ligatures w14:val="standardContextual"/>
+        </w:rPr>
+        <w:t>Console.Write</w:t>
+      </w:r>
+      <w:proofErr w:type="spellEnd"/>
+      <w:r>
+        <w:rPr>
+          <w:rFonts w:ascii="Consolas" w:eastAsiaTheme="minorHAnsi" w:hAnsi="Consolas" w:cs="Consolas"/>
+          <w:color w:val="000000"/>
+          <w:sz w:val="19"/>
+          <w:szCs w:val="19"/>
+          <w:lang w:eastAsia="en-US"/>
+          <w14:ligatures w14:val="standardContextual"/>
+        </w:rPr>
+        <w:t>(</w:t>
       </w:r>
       <w:r>
         <w:rPr>
@@ -4631,7 +5799,31 @@
           <w:lang w:val="en-US" w:eastAsia="en-US"/>
           <w14:ligatures w14:val="standardContextual"/>
         </w:rPr>
-        <w:t xml:space="preserve"> str1 = Console.ReadLine();</w:t>
+        <w:t xml:space="preserve"> str1 = </w:t>
+      </w:r>
+      <w:proofErr w:type="spellStart"/>
+      <w:r>
+        <w:rPr>
+          <w:rFonts w:ascii="Consolas" w:eastAsiaTheme="minorHAnsi" w:hAnsi="Consolas" w:cs="Consolas"/>
+          <w:color w:val="000000"/>
+          <w:sz w:val="19"/>
+          <w:szCs w:val="19"/>
+          <w:lang w:val="en-US" w:eastAsia="en-US"/>
+          <w14:ligatures w14:val="standardContextual"/>
+        </w:rPr>
+        <w:t>Console.ReadLine</w:t>
+      </w:r>
+      <w:proofErr w:type="spellEnd"/>
+      <w:r>
+        <w:rPr>
+          <w:rFonts w:ascii="Consolas" w:eastAsiaTheme="minorHAnsi" w:hAnsi="Consolas" w:cs="Consolas"/>
+          <w:color w:val="000000"/>
+          <w:sz w:val="19"/>
+          <w:szCs w:val="19"/>
+          <w:lang w:val="en-US" w:eastAsia="en-US"/>
+          <w14:ligatures w14:val="standardContextual"/>
+        </w:rPr>
+        <w:t>();</w:t>
       </w:r>
     </w:p>
     <w:p>
@@ -4658,7 +5850,31 @@
           <w:lang w:val="en-US" w:eastAsia="en-US"/>
           <w14:ligatures w14:val="standardContextual"/>
         </w:rPr>
-        <w:t xml:space="preserve">            Console.Write(</w:t>
+        <w:t xml:space="preserve">            </w:t>
+      </w:r>
+      <w:proofErr w:type="spellStart"/>
+      <w:r>
+        <w:rPr>
+          <w:rFonts w:ascii="Consolas" w:eastAsiaTheme="minorHAnsi" w:hAnsi="Consolas" w:cs="Consolas"/>
+          <w:color w:val="000000"/>
+          <w:sz w:val="19"/>
+          <w:szCs w:val="19"/>
+          <w:lang w:val="en-US" w:eastAsia="en-US"/>
+          <w14:ligatures w14:val="standardContextual"/>
+        </w:rPr>
+        <w:t>Console.Write</w:t>
+      </w:r>
+      <w:proofErr w:type="spellEnd"/>
+      <w:r>
+        <w:rPr>
+          <w:rFonts w:ascii="Consolas" w:eastAsiaTheme="minorHAnsi" w:hAnsi="Consolas" w:cs="Consolas"/>
+          <w:color w:val="000000"/>
+          <w:sz w:val="19"/>
+          <w:szCs w:val="19"/>
+          <w:lang w:val="en-US" w:eastAsia="en-US"/>
+          <w14:ligatures w14:val="standardContextual"/>
+        </w:rPr>
+        <w:t>(</w:t>
       </w:r>
       <w:r>
         <w:rPr>
@@ -4693,6 +5909,7 @@
         </w:rPr>
         <w:t xml:space="preserve"> </w:t>
       </w:r>
+      <w:proofErr w:type="spellStart"/>
       <w:r>
         <w:rPr>
           <w:rFonts w:ascii="Consolas" w:eastAsiaTheme="minorHAnsi" w:hAnsi="Consolas" w:cs="Consolas"/>
@@ -4704,6 +5921,7 @@
         </w:rPr>
         <w:t>вторуб</w:t>
       </w:r>
+      <w:proofErr w:type="spellEnd"/>
       <w:r>
         <w:rPr>
           <w:rFonts w:ascii="Consolas" w:eastAsiaTheme="minorHAnsi" w:hAnsi="Consolas" w:cs="Consolas"/>
@@ -4795,7 +6013,31 @@
           <w:lang w:val="en-US" w:eastAsia="en-US"/>
           <w14:ligatures w14:val="standardContextual"/>
         </w:rPr>
-        <w:t xml:space="preserve"> str2 = Console.ReadLine();</w:t>
+        <w:t xml:space="preserve"> str2 = </w:t>
+      </w:r>
+      <w:proofErr w:type="spellStart"/>
+      <w:r>
+        <w:rPr>
+          <w:rFonts w:ascii="Consolas" w:eastAsiaTheme="minorHAnsi" w:hAnsi="Consolas" w:cs="Consolas"/>
+          <w:color w:val="000000"/>
+          <w:sz w:val="19"/>
+          <w:szCs w:val="19"/>
+          <w:lang w:val="en-US" w:eastAsia="en-US"/>
+          <w14:ligatures w14:val="standardContextual"/>
+        </w:rPr>
+        <w:t>Console.ReadLine</w:t>
+      </w:r>
+      <w:proofErr w:type="spellEnd"/>
+      <w:r>
+        <w:rPr>
+          <w:rFonts w:ascii="Consolas" w:eastAsiaTheme="minorHAnsi" w:hAnsi="Consolas" w:cs="Consolas"/>
+          <w:color w:val="000000"/>
+          <w:sz w:val="19"/>
+          <w:szCs w:val="19"/>
+          <w:lang w:val="en-US" w:eastAsia="en-US"/>
+          <w14:ligatures w14:val="standardContextual"/>
+        </w:rPr>
+        <w:t>();</w:t>
       </w:r>
     </w:p>
     <w:p>
@@ -4860,7 +6102,55 @@
           <w:lang w:val="en-US" w:eastAsia="en-US"/>
           <w14:ligatures w14:val="standardContextual"/>
         </w:rPr>
-        <w:t xml:space="preserve"> distance = levenshtein_distance(str1, str2);</w:t>
+        <w:t xml:space="preserve"> distance = </w:t>
+      </w:r>
+      <w:proofErr w:type="spellStart"/>
+      <w:r>
+        <w:rPr>
+          <w:rFonts w:ascii="Consolas" w:eastAsiaTheme="minorHAnsi" w:hAnsi="Consolas" w:cs="Consolas"/>
+          <w:color w:val="000000"/>
+          <w:sz w:val="19"/>
+          <w:szCs w:val="19"/>
+          <w:lang w:val="en-US" w:eastAsia="en-US"/>
+          <w14:ligatures w14:val="standardContextual"/>
+        </w:rPr>
+        <w:t>levenshtein_</w:t>
+      </w:r>
+      <w:proofErr w:type="gramStart"/>
+      <w:r>
+        <w:rPr>
+          <w:rFonts w:ascii="Consolas" w:eastAsiaTheme="minorHAnsi" w:hAnsi="Consolas" w:cs="Consolas"/>
+          <w:color w:val="000000"/>
+          <w:sz w:val="19"/>
+          <w:szCs w:val="19"/>
+          <w:lang w:val="en-US" w:eastAsia="en-US"/>
+          <w14:ligatures w14:val="standardContextual"/>
+        </w:rPr>
+        <w:t>distance</w:t>
+      </w:r>
+      <w:proofErr w:type="spellEnd"/>
+      <w:r>
+        <w:rPr>
+          <w:rFonts w:ascii="Consolas" w:eastAsiaTheme="minorHAnsi" w:hAnsi="Consolas" w:cs="Consolas"/>
+          <w:color w:val="000000"/>
+          <w:sz w:val="19"/>
+          <w:szCs w:val="19"/>
+          <w:lang w:val="en-US" w:eastAsia="en-US"/>
+          <w14:ligatures w14:val="standardContextual"/>
+        </w:rPr>
+        <w:t>(</w:t>
+      </w:r>
+      <w:proofErr w:type="gramEnd"/>
+      <w:r>
+        <w:rPr>
+          <w:rFonts w:ascii="Consolas" w:eastAsiaTheme="minorHAnsi" w:hAnsi="Consolas" w:cs="Consolas"/>
+          <w:color w:val="000000"/>
+          <w:sz w:val="19"/>
+          <w:szCs w:val="19"/>
+          <w:lang w:val="en-US" w:eastAsia="en-US"/>
+          <w14:ligatures w14:val="standardContextual"/>
+        </w:rPr>
+        <w:t>str1, str2);</w:t>
       </w:r>
     </w:p>
     <w:p>
@@ -4887,7 +6177,31 @@
           <w:lang w:val="en-US" w:eastAsia="en-US"/>
           <w14:ligatures w14:val="standardContextual"/>
         </w:rPr>
-        <w:t xml:space="preserve">            Console.WriteLine(</w:t>
+        <w:t xml:space="preserve">            </w:t>
+      </w:r>
+      <w:proofErr w:type="spellStart"/>
+      <w:r>
+        <w:rPr>
+          <w:rFonts w:ascii="Consolas" w:eastAsiaTheme="minorHAnsi" w:hAnsi="Consolas" w:cs="Consolas"/>
+          <w:color w:val="000000"/>
+          <w:sz w:val="19"/>
+          <w:szCs w:val="19"/>
+          <w:lang w:val="en-US" w:eastAsia="en-US"/>
+          <w14:ligatures w14:val="standardContextual"/>
+        </w:rPr>
+        <w:t>Console.WriteLine</w:t>
+      </w:r>
+      <w:proofErr w:type="spellEnd"/>
+      <w:r>
+        <w:rPr>
+          <w:rFonts w:ascii="Consolas" w:eastAsiaTheme="minorHAnsi" w:hAnsi="Consolas" w:cs="Consolas"/>
+          <w:color w:val="000000"/>
+          <w:sz w:val="19"/>
+          <w:szCs w:val="19"/>
+          <w:lang w:val="en-US" w:eastAsia="en-US"/>
+          <w14:ligatures w14:val="standardContextual"/>
+        </w:rPr>
+        <w:t>(</w:t>
       </w:r>
       <w:r>
         <w:rPr>
@@ -4933,6 +6247,7 @@
         </w:rPr>
         <w:t>Левенштейна</w:t>
       </w:r>
+      <w:proofErr w:type="gramStart"/>
       <w:r>
         <w:rPr>
           <w:rFonts w:ascii="Consolas" w:eastAsiaTheme="minorHAnsi" w:hAnsi="Consolas" w:cs="Consolas"/>
@@ -4942,7 +6257,19 @@
           <w:lang w:val="en-US" w:eastAsia="en-US"/>
           <w14:ligatures w14:val="standardContextual"/>
         </w:rPr>
-        <w:t xml:space="preserve">: : </w:t>
+        <w:t>: :</w:t>
+      </w:r>
+      <w:proofErr w:type="gramEnd"/>
+      <w:r>
+        <w:rPr>
+          <w:rFonts w:ascii="Consolas" w:eastAsiaTheme="minorHAnsi" w:hAnsi="Consolas" w:cs="Consolas"/>
+          <w:color w:val="A31515"/>
+          <w:sz w:val="19"/>
+          <w:szCs w:val="19"/>
+          <w:lang w:val="en-US" w:eastAsia="en-US"/>
+          <w14:ligatures w14:val="standardContextual"/>
+        </w:rPr>
+        <w:t xml:space="preserve"> </w:t>
       </w:r>
       <w:r>
         <w:rPr>
@@ -5118,6 +6445,7 @@
       </w:pPr>
       <w:r>
         <w:rPr>
+          <w:noProof/>
           <w:sz w:val="28"/>
           <w:szCs w:val="28"/>
           <w:u w:val="single"/>
@@ -5158,6 +6486,2163 @@
           </wp:inline>
         </w:drawing>
       </w:r>
+    </w:p>
+    <w:p>
+      <w:pPr>
+        <w:spacing w:before="240"/>
+        <w:rPr>
+          <w:sz w:val="28"/>
+          <w:szCs w:val="28"/>
+          <w:u w:val="single"/>
+        </w:rPr>
+      </w:pPr>
+    </w:p>
+    <w:p>
+      <w:pPr>
+        <w:spacing w:before="240"/>
+        <w:rPr>
+          <w:sz w:val="28"/>
+          <w:szCs w:val="28"/>
+          <w:u w:val="single"/>
+        </w:rPr>
+      </w:pPr>
+    </w:p>
+    <w:p>
+      <w:pPr>
+        <w:spacing w:before="240"/>
+        <w:jc w:val="center"/>
+        <w:rPr>
+          <w:b/>
+          <w:bCs/>
+          <w:sz w:val="28"/>
+          <w:szCs w:val="28"/>
+          <w:lang w:val="en-US"/>
+        </w:rPr>
+      </w:pPr>
+      <w:r>
+        <w:rPr>
+          <w:b/>
+          <w:bCs/>
+          <w:sz w:val="28"/>
+          <w:szCs w:val="28"/>
+        </w:rPr>
+        <w:lastRenderedPageBreak/>
+        <w:t xml:space="preserve">Текст программы тестов на </w:t>
+      </w:r>
+      <w:r>
+        <w:rPr>
+          <w:b/>
+          <w:bCs/>
+          <w:sz w:val="28"/>
+          <w:szCs w:val="28"/>
+          <w:lang w:val="en-US"/>
+        </w:rPr>
+        <w:t>BDD</w:t>
+      </w:r>
+    </w:p>
+    <w:p>
+      <w:pPr>
+        <w:shd w:val="clear" w:color="auto" w:fill="2B2B2B"/>
+        <w:tabs>
+          <w:tab w:val="left" w:pos="916"/>
+          <w:tab w:val="left" w:pos="1832"/>
+          <w:tab w:val="left" w:pos="2748"/>
+          <w:tab w:val="left" w:pos="3664"/>
+          <w:tab w:val="left" w:pos="4580"/>
+          <w:tab w:val="left" w:pos="5496"/>
+          <w:tab w:val="left" w:pos="6412"/>
+          <w:tab w:val="left" w:pos="7328"/>
+          <w:tab w:val="left" w:pos="8244"/>
+          <w:tab w:val="left" w:pos="9160"/>
+          <w:tab w:val="left" w:pos="10076"/>
+          <w:tab w:val="left" w:pos="10992"/>
+          <w:tab w:val="left" w:pos="11908"/>
+          <w:tab w:val="left" w:pos="12824"/>
+          <w:tab w:val="left" w:pos="13740"/>
+          <w:tab w:val="left" w:pos="14656"/>
+        </w:tabs>
+        <w:suppressAutoHyphens w:val="0"/>
+        <w:rPr>
+          <w:rFonts w:ascii="Courier New" w:hAnsi="Courier New" w:cs="Courier New"/>
+          <w:color w:val="A9B7C6"/>
+          <w:sz w:val="20"/>
+          <w:szCs w:val="20"/>
+          <w:lang w:val="en-US" w:eastAsia="ru-RU"/>
+        </w:rPr>
+      </w:pPr>
+      <w:r>
+        <w:rPr>
+          <w:rFonts w:ascii="Courier New" w:hAnsi="Courier New" w:cs="Courier New"/>
+          <w:color w:val="CC7832"/>
+          <w:sz w:val="20"/>
+          <w:szCs w:val="20"/>
+          <w:lang w:val="en-US" w:eastAsia="ru-RU"/>
+        </w:rPr>
+        <w:t xml:space="preserve">from </w:t>
+      </w:r>
+      <w:r>
+        <w:rPr>
+          <w:rFonts w:ascii="Courier New" w:hAnsi="Courier New" w:cs="Courier New"/>
+          <w:color w:val="A9B7C6"/>
+          <w:sz w:val="20"/>
+          <w:szCs w:val="20"/>
+          <w:lang w:val="en-US" w:eastAsia="ru-RU"/>
+        </w:rPr>
+        <w:t xml:space="preserve">main </w:t>
+      </w:r>
+      <w:r>
+        <w:rPr>
+          <w:rFonts w:ascii="Courier New" w:hAnsi="Courier New" w:cs="Courier New"/>
+          <w:color w:val="CC7832"/>
+          <w:sz w:val="20"/>
+          <w:szCs w:val="20"/>
+          <w:lang w:val="en-US" w:eastAsia="ru-RU"/>
+        </w:rPr>
+        <w:t xml:space="preserve">import </w:t>
+      </w:r>
+      <w:proofErr w:type="spellStart"/>
+      <w:r>
+        <w:rPr>
+          <w:rFonts w:ascii="Courier New" w:hAnsi="Courier New" w:cs="Courier New"/>
+          <w:color w:val="A9B7C6"/>
+          <w:sz w:val="20"/>
+          <w:szCs w:val="20"/>
+          <w:lang w:val="en-US" w:eastAsia="ru-RU"/>
+        </w:rPr>
+        <w:t>levenshtein_distance</w:t>
+      </w:r>
+      <w:proofErr w:type="spellEnd"/>
+      <w:r>
+        <w:rPr>
+          <w:rFonts w:ascii="Courier New" w:hAnsi="Courier New" w:cs="Courier New"/>
+          <w:color w:val="A9B7C6"/>
+          <w:sz w:val="20"/>
+          <w:szCs w:val="20"/>
+          <w:lang w:val="en-US" w:eastAsia="ru-RU"/>
+        </w:rPr>
+        <w:br/>
+      </w:r>
+      <w:r>
+        <w:rPr>
+          <w:rFonts w:ascii="Courier New" w:hAnsi="Courier New" w:cs="Courier New"/>
+          <w:color w:val="CC7832"/>
+          <w:sz w:val="20"/>
+          <w:szCs w:val="20"/>
+          <w:lang w:val="en-US" w:eastAsia="ru-RU"/>
+        </w:rPr>
+        <w:t xml:space="preserve">import </w:t>
+      </w:r>
+      <w:proofErr w:type="spellStart"/>
+      <w:r>
+        <w:rPr>
+          <w:rFonts w:ascii="Courier New" w:hAnsi="Courier New" w:cs="Courier New"/>
+          <w:color w:val="A9B7C6"/>
+          <w:sz w:val="20"/>
+          <w:szCs w:val="20"/>
+          <w:lang w:val="en-US" w:eastAsia="ru-RU"/>
+        </w:rPr>
+        <w:t>pytest</w:t>
+      </w:r>
+      <w:proofErr w:type="spellEnd"/>
+      <w:r>
+        <w:rPr>
+          <w:rFonts w:ascii="Courier New" w:hAnsi="Courier New" w:cs="Courier New"/>
+          <w:color w:val="A9B7C6"/>
+          <w:sz w:val="20"/>
+          <w:szCs w:val="20"/>
+          <w:lang w:val="en-US" w:eastAsia="ru-RU"/>
+        </w:rPr>
+        <w:br/>
+      </w:r>
+      <w:r>
+        <w:rPr>
+          <w:rFonts w:ascii="Courier New" w:hAnsi="Courier New" w:cs="Courier New"/>
+          <w:color w:val="A9B7C6"/>
+          <w:sz w:val="20"/>
+          <w:szCs w:val="20"/>
+          <w:lang w:val="en-US" w:eastAsia="ru-RU"/>
+        </w:rPr>
+        <w:br/>
+      </w:r>
+      <w:r>
+        <w:rPr>
+          <w:rFonts w:ascii="Courier New" w:hAnsi="Courier New" w:cs="Courier New"/>
+          <w:color w:val="A9B7C6"/>
+          <w:sz w:val="20"/>
+          <w:szCs w:val="20"/>
+          <w:lang w:val="en-US" w:eastAsia="ru-RU"/>
+        </w:rPr>
+        <w:br/>
+      </w:r>
+      <w:r>
+        <w:rPr>
+          <w:rFonts w:ascii="Courier New" w:hAnsi="Courier New" w:cs="Courier New"/>
+          <w:color w:val="CC7832"/>
+          <w:sz w:val="20"/>
+          <w:szCs w:val="20"/>
+          <w:lang w:val="en-US" w:eastAsia="ru-RU"/>
+        </w:rPr>
+        <w:t xml:space="preserve">def </w:t>
+      </w:r>
+      <w:proofErr w:type="spellStart"/>
+      <w:r>
+        <w:rPr>
+          <w:rFonts w:ascii="Courier New" w:hAnsi="Courier New" w:cs="Courier New"/>
+          <w:color w:val="FFC66D"/>
+          <w:sz w:val="20"/>
+          <w:szCs w:val="20"/>
+          <w:lang w:val="en-US" w:eastAsia="ru-RU"/>
+        </w:rPr>
+        <w:t>test_</w:t>
+      </w:r>
+      <w:proofErr w:type="gramStart"/>
+      <w:r>
+        <w:rPr>
+          <w:rFonts w:ascii="Courier New" w:hAnsi="Courier New" w:cs="Courier New"/>
+          <w:color w:val="FFC66D"/>
+          <w:sz w:val="20"/>
+          <w:szCs w:val="20"/>
+          <w:lang w:val="en-US" w:eastAsia="ru-RU"/>
+        </w:rPr>
+        <w:t>equal</w:t>
+      </w:r>
+      <w:proofErr w:type="spellEnd"/>
+      <w:r>
+        <w:rPr>
+          <w:rFonts w:ascii="Courier New" w:hAnsi="Courier New" w:cs="Courier New"/>
+          <w:color w:val="A9B7C6"/>
+          <w:sz w:val="20"/>
+          <w:szCs w:val="20"/>
+          <w:lang w:val="en-US" w:eastAsia="ru-RU"/>
+        </w:rPr>
+        <w:t>(</w:t>
+      </w:r>
+      <w:proofErr w:type="gramEnd"/>
+      <w:r>
+        <w:rPr>
+          <w:rFonts w:ascii="Courier New" w:hAnsi="Courier New" w:cs="Courier New"/>
+          <w:color w:val="A9B7C6"/>
+          <w:sz w:val="20"/>
+          <w:szCs w:val="20"/>
+          <w:lang w:val="en-US" w:eastAsia="ru-RU"/>
+        </w:rPr>
+        <w:t>):</w:t>
+      </w:r>
+      <w:r>
+        <w:rPr>
+          <w:rFonts w:ascii="Courier New" w:hAnsi="Courier New" w:cs="Courier New"/>
+          <w:color w:val="A9B7C6"/>
+          <w:sz w:val="20"/>
+          <w:szCs w:val="20"/>
+          <w:lang w:val="en-US" w:eastAsia="ru-RU"/>
+        </w:rPr>
+        <w:br/>
+        <w:t xml:space="preserve">    </w:t>
+      </w:r>
+      <w:r>
+        <w:rPr>
+          <w:rFonts w:ascii="Courier New" w:hAnsi="Courier New" w:cs="Courier New"/>
+          <w:color w:val="CC7832"/>
+          <w:sz w:val="20"/>
+          <w:szCs w:val="20"/>
+          <w:lang w:val="en-US" w:eastAsia="ru-RU"/>
+        </w:rPr>
+        <w:t xml:space="preserve">assert </w:t>
+      </w:r>
+      <w:proofErr w:type="spellStart"/>
+      <w:r>
+        <w:rPr>
+          <w:rFonts w:ascii="Courier New" w:hAnsi="Courier New" w:cs="Courier New"/>
+          <w:color w:val="A9B7C6"/>
+          <w:sz w:val="20"/>
+          <w:szCs w:val="20"/>
+          <w:lang w:val="en-US" w:eastAsia="ru-RU"/>
+        </w:rPr>
+        <w:t>levenshtein_distance</w:t>
+      </w:r>
+      <w:proofErr w:type="spellEnd"/>
+      <w:r>
+        <w:rPr>
+          <w:rFonts w:ascii="Courier New" w:hAnsi="Courier New" w:cs="Courier New"/>
+          <w:color w:val="A9B7C6"/>
+          <w:sz w:val="20"/>
+          <w:szCs w:val="20"/>
+          <w:lang w:val="en-US" w:eastAsia="ru-RU"/>
+        </w:rPr>
+        <w:t>(</w:t>
+      </w:r>
+      <w:r>
+        <w:rPr>
+          <w:rFonts w:ascii="Courier New" w:hAnsi="Courier New" w:cs="Courier New"/>
+          <w:color w:val="6A8759"/>
+          <w:sz w:val="20"/>
+          <w:szCs w:val="20"/>
+          <w:lang w:val="en-US" w:eastAsia="ru-RU"/>
+        </w:rPr>
+        <w:t>"</w:t>
+      </w:r>
+      <w:r>
+        <w:rPr>
+          <w:rFonts w:ascii="Courier New" w:hAnsi="Courier New" w:cs="Courier New"/>
+          <w:color w:val="6A8759"/>
+          <w:sz w:val="20"/>
+          <w:szCs w:val="20"/>
+          <w:lang w:eastAsia="ru-RU"/>
+        </w:rPr>
+        <w:t>Валера</w:t>
+      </w:r>
+      <w:r>
+        <w:rPr>
+          <w:rFonts w:ascii="Courier New" w:hAnsi="Courier New" w:cs="Courier New"/>
+          <w:color w:val="6A8759"/>
+          <w:sz w:val="20"/>
+          <w:szCs w:val="20"/>
+          <w:lang w:val="en-US" w:eastAsia="ru-RU"/>
+        </w:rPr>
+        <w:t>"</w:t>
+      </w:r>
+      <w:r>
+        <w:rPr>
+          <w:rFonts w:ascii="Courier New" w:hAnsi="Courier New" w:cs="Courier New"/>
+          <w:color w:val="CC7832"/>
+          <w:sz w:val="20"/>
+          <w:szCs w:val="20"/>
+          <w:lang w:val="en-US" w:eastAsia="ru-RU"/>
+        </w:rPr>
+        <w:t xml:space="preserve">, </w:t>
+      </w:r>
+      <w:r>
+        <w:rPr>
+          <w:rFonts w:ascii="Courier New" w:hAnsi="Courier New" w:cs="Courier New"/>
+          <w:color w:val="6A8759"/>
+          <w:sz w:val="20"/>
+          <w:szCs w:val="20"/>
+          <w:lang w:val="en-US" w:eastAsia="ru-RU"/>
+        </w:rPr>
+        <w:t>"</w:t>
+      </w:r>
+      <w:r>
+        <w:rPr>
+          <w:rFonts w:ascii="Courier New" w:hAnsi="Courier New" w:cs="Courier New"/>
+          <w:color w:val="6A8759"/>
+          <w:sz w:val="20"/>
+          <w:szCs w:val="20"/>
+          <w:lang w:eastAsia="ru-RU"/>
+        </w:rPr>
+        <w:t>Валера</w:t>
+      </w:r>
+      <w:r>
+        <w:rPr>
+          <w:rFonts w:ascii="Courier New" w:hAnsi="Courier New" w:cs="Courier New"/>
+          <w:color w:val="6A8759"/>
+          <w:sz w:val="20"/>
+          <w:szCs w:val="20"/>
+          <w:lang w:val="en-US" w:eastAsia="ru-RU"/>
+        </w:rPr>
+        <w:t>"</w:t>
+      </w:r>
+      <w:r>
+        <w:rPr>
+          <w:rFonts w:ascii="Courier New" w:hAnsi="Courier New" w:cs="Courier New"/>
+          <w:color w:val="A9B7C6"/>
+          <w:sz w:val="20"/>
+          <w:szCs w:val="20"/>
+          <w:lang w:val="en-US" w:eastAsia="ru-RU"/>
+        </w:rPr>
+        <w:t xml:space="preserve">) == </w:t>
+      </w:r>
+      <w:r>
+        <w:rPr>
+          <w:rFonts w:ascii="Courier New" w:hAnsi="Courier New" w:cs="Courier New"/>
+          <w:color w:val="6897BB"/>
+          <w:sz w:val="20"/>
+          <w:szCs w:val="20"/>
+          <w:lang w:val="en-US" w:eastAsia="ru-RU"/>
+        </w:rPr>
+        <w:t>0</w:t>
+      </w:r>
+      <w:r>
+        <w:rPr>
+          <w:rFonts w:ascii="Courier New" w:hAnsi="Courier New" w:cs="Courier New"/>
+          <w:color w:val="6897BB"/>
+          <w:sz w:val="20"/>
+          <w:szCs w:val="20"/>
+          <w:lang w:val="en-US" w:eastAsia="ru-RU"/>
+        </w:rPr>
+        <w:br/>
+      </w:r>
+      <w:r>
+        <w:rPr>
+          <w:rFonts w:ascii="Courier New" w:hAnsi="Courier New" w:cs="Courier New"/>
+          <w:color w:val="6897BB"/>
+          <w:sz w:val="20"/>
+          <w:szCs w:val="20"/>
+          <w:lang w:val="en-US" w:eastAsia="ru-RU"/>
+        </w:rPr>
+        <w:br/>
+      </w:r>
+      <w:r>
+        <w:rPr>
+          <w:rFonts w:ascii="Courier New" w:hAnsi="Courier New" w:cs="Courier New"/>
+          <w:color w:val="6897BB"/>
+          <w:sz w:val="20"/>
+          <w:szCs w:val="20"/>
+          <w:lang w:val="en-US" w:eastAsia="ru-RU"/>
+        </w:rPr>
+        <w:br/>
+      </w:r>
+      <w:r>
+        <w:rPr>
+          <w:rFonts w:ascii="Courier New" w:hAnsi="Courier New" w:cs="Courier New"/>
+          <w:color w:val="CC7832"/>
+          <w:sz w:val="20"/>
+          <w:szCs w:val="20"/>
+          <w:lang w:val="en-US" w:eastAsia="ru-RU"/>
+        </w:rPr>
+        <w:t xml:space="preserve">def </w:t>
+      </w:r>
+      <w:proofErr w:type="spellStart"/>
+      <w:r>
+        <w:rPr>
+          <w:rFonts w:ascii="Courier New" w:hAnsi="Courier New" w:cs="Courier New"/>
+          <w:color w:val="FFC66D"/>
+          <w:sz w:val="20"/>
+          <w:szCs w:val="20"/>
+          <w:lang w:val="en-US" w:eastAsia="ru-RU"/>
+        </w:rPr>
+        <w:t>test_diff</w:t>
+      </w:r>
+      <w:proofErr w:type="spellEnd"/>
+      <w:r>
+        <w:rPr>
+          <w:rFonts w:ascii="Courier New" w:hAnsi="Courier New" w:cs="Courier New"/>
+          <w:color w:val="A9B7C6"/>
+          <w:sz w:val="20"/>
+          <w:szCs w:val="20"/>
+          <w:lang w:val="en-US" w:eastAsia="ru-RU"/>
+        </w:rPr>
+        <w:t>():</w:t>
+      </w:r>
+      <w:r>
+        <w:rPr>
+          <w:rFonts w:ascii="Courier New" w:hAnsi="Courier New" w:cs="Courier New"/>
+          <w:color w:val="A9B7C6"/>
+          <w:sz w:val="20"/>
+          <w:szCs w:val="20"/>
+          <w:lang w:val="en-US" w:eastAsia="ru-RU"/>
+        </w:rPr>
+        <w:br/>
+        <w:t xml:space="preserve">    </w:t>
+      </w:r>
+      <w:r>
+        <w:rPr>
+          <w:rFonts w:ascii="Courier New" w:hAnsi="Courier New" w:cs="Courier New"/>
+          <w:color w:val="CC7832"/>
+          <w:sz w:val="20"/>
+          <w:szCs w:val="20"/>
+          <w:lang w:val="en-US" w:eastAsia="ru-RU"/>
+        </w:rPr>
+        <w:t xml:space="preserve">assert </w:t>
+      </w:r>
+      <w:proofErr w:type="spellStart"/>
+      <w:r>
+        <w:rPr>
+          <w:rFonts w:ascii="Courier New" w:hAnsi="Courier New" w:cs="Courier New"/>
+          <w:color w:val="A9B7C6"/>
+          <w:sz w:val="20"/>
+          <w:szCs w:val="20"/>
+          <w:lang w:val="en-US" w:eastAsia="ru-RU"/>
+        </w:rPr>
+        <w:t>levenshtein_distance</w:t>
+      </w:r>
+      <w:proofErr w:type="spellEnd"/>
+      <w:r>
+        <w:rPr>
+          <w:rFonts w:ascii="Courier New" w:hAnsi="Courier New" w:cs="Courier New"/>
+          <w:color w:val="A9B7C6"/>
+          <w:sz w:val="20"/>
+          <w:szCs w:val="20"/>
+          <w:lang w:val="en-US" w:eastAsia="ru-RU"/>
+        </w:rPr>
+        <w:t>(</w:t>
+      </w:r>
+      <w:r>
+        <w:rPr>
+          <w:rFonts w:ascii="Courier New" w:hAnsi="Courier New" w:cs="Courier New"/>
+          <w:color w:val="6A8759"/>
+          <w:sz w:val="20"/>
+          <w:szCs w:val="20"/>
+          <w:lang w:val="en-US" w:eastAsia="ru-RU"/>
+        </w:rPr>
+        <w:t>"</w:t>
+      </w:r>
+      <w:r>
+        <w:rPr>
+          <w:rFonts w:ascii="Courier New" w:hAnsi="Courier New" w:cs="Courier New"/>
+          <w:color w:val="6A8759"/>
+          <w:sz w:val="20"/>
+          <w:szCs w:val="20"/>
+          <w:lang w:eastAsia="ru-RU"/>
+        </w:rPr>
+        <w:t>Разведка</w:t>
+      </w:r>
+      <w:r>
+        <w:rPr>
+          <w:rFonts w:ascii="Courier New" w:hAnsi="Courier New" w:cs="Courier New"/>
+          <w:color w:val="6A8759"/>
+          <w:sz w:val="20"/>
+          <w:szCs w:val="20"/>
+          <w:lang w:val="en-US" w:eastAsia="ru-RU"/>
+        </w:rPr>
+        <w:t>"</w:t>
+      </w:r>
+      <w:r>
+        <w:rPr>
+          <w:rFonts w:ascii="Courier New" w:hAnsi="Courier New" w:cs="Courier New"/>
+          <w:color w:val="CC7832"/>
+          <w:sz w:val="20"/>
+          <w:szCs w:val="20"/>
+          <w:lang w:val="en-US" w:eastAsia="ru-RU"/>
+        </w:rPr>
+        <w:t xml:space="preserve">, </w:t>
+      </w:r>
+      <w:r>
+        <w:rPr>
+          <w:rFonts w:ascii="Courier New" w:hAnsi="Courier New" w:cs="Courier New"/>
+          <w:color w:val="6A8759"/>
+          <w:sz w:val="20"/>
+          <w:szCs w:val="20"/>
+          <w:lang w:val="en-US" w:eastAsia="ru-RU"/>
+        </w:rPr>
+        <w:t>"</w:t>
+      </w:r>
+      <w:r>
+        <w:rPr>
+          <w:rFonts w:ascii="Courier New" w:hAnsi="Courier New" w:cs="Courier New"/>
+          <w:color w:val="6A8759"/>
+          <w:sz w:val="20"/>
+          <w:szCs w:val="20"/>
+          <w:lang w:eastAsia="ru-RU"/>
+        </w:rPr>
+        <w:t>Разводка</w:t>
+      </w:r>
+      <w:r>
+        <w:rPr>
+          <w:rFonts w:ascii="Courier New" w:hAnsi="Courier New" w:cs="Courier New"/>
+          <w:color w:val="6A8759"/>
+          <w:sz w:val="20"/>
+          <w:szCs w:val="20"/>
+          <w:lang w:val="en-US" w:eastAsia="ru-RU"/>
+        </w:rPr>
+        <w:t>"</w:t>
+      </w:r>
+      <w:r>
+        <w:rPr>
+          <w:rFonts w:ascii="Courier New" w:hAnsi="Courier New" w:cs="Courier New"/>
+          <w:color w:val="A9B7C6"/>
+          <w:sz w:val="20"/>
+          <w:szCs w:val="20"/>
+          <w:lang w:val="en-US" w:eastAsia="ru-RU"/>
+        </w:rPr>
+        <w:t xml:space="preserve">) == </w:t>
+      </w:r>
+      <w:r>
+        <w:rPr>
+          <w:rFonts w:ascii="Courier New" w:hAnsi="Courier New" w:cs="Courier New"/>
+          <w:color w:val="6897BB"/>
+          <w:sz w:val="20"/>
+          <w:szCs w:val="20"/>
+          <w:lang w:val="en-US" w:eastAsia="ru-RU"/>
+        </w:rPr>
+        <w:t>1</w:t>
+      </w:r>
+      <w:r>
+        <w:rPr>
+          <w:rFonts w:ascii="Courier New" w:hAnsi="Courier New" w:cs="Courier New"/>
+          <w:color w:val="6897BB"/>
+          <w:sz w:val="20"/>
+          <w:szCs w:val="20"/>
+          <w:lang w:val="en-US" w:eastAsia="ru-RU"/>
+        </w:rPr>
+        <w:br/>
+      </w:r>
+      <w:r>
+        <w:rPr>
+          <w:rFonts w:ascii="Courier New" w:hAnsi="Courier New" w:cs="Courier New"/>
+          <w:color w:val="6897BB"/>
+          <w:sz w:val="20"/>
+          <w:szCs w:val="20"/>
+          <w:lang w:val="en-US" w:eastAsia="ru-RU"/>
+        </w:rPr>
+        <w:br/>
+      </w:r>
+      <w:r>
+        <w:rPr>
+          <w:rFonts w:ascii="Courier New" w:hAnsi="Courier New" w:cs="Courier New"/>
+          <w:color w:val="6897BB"/>
+          <w:sz w:val="20"/>
+          <w:szCs w:val="20"/>
+          <w:lang w:val="en-US" w:eastAsia="ru-RU"/>
+        </w:rPr>
+        <w:br/>
+      </w:r>
+      <w:r>
+        <w:rPr>
+          <w:rFonts w:ascii="Courier New" w:hAnsi="Courier New" w:cs="Courier New"/>
+          <w:color w:val="CC7832"/>
+          <w:sz w:val="20"/>
+          <w:szCs w:val="20"/>
+          <w:lang w:val="en-US" w:eastAsia="ru-RU"/>
+        </w:rPr>
+        <w:t xml:space="preserve">def </w:t>
+      </w:r>
+      <w:proofErr w:type="spellStart"/>
+      <w:r>
+        <w:rPr>
+          <w:rFonts w:ascii="Courier New" w:hAnsi="Courier New" w:cs="Courier New"/>
+          <w:color w:val="FFC66D"/>
+          <w:sz w:val="20"/>
+          <w:szCs w:val="20"/>
+          <w:lang w:val="en-US" w:eastAsia="ru-RU"/>
+        </w:rPr>
+        <w:t>test_empty</w:t>
+      </w:r>
+      <w:proofErr w:type="spellEnd"/>
+      <w:r>
+        <w:rPr>
+          <w:rFonts w:ascii="Courier New" w:hAnsi="Courier New" w:cs="Courier New"/>
+          <w:color w:val="A9B7C6"/>
+          <w:sz w:val="20"/>
+          <w:szCs w:val="20"/>
+          <w:lang w:val="en-US" w:eastAsia="ru-RU"/>
+        </w:rPr>
+        <w:t>():</w:t>
+      </w:r>
+      <w:r>
+        <w:rPr>
+          <w:rFonts w:ascii="Courier New" w:hAnsi="Courier New" w:cs="Courier New"/>
+          <w:color w:val="A9B7C6"/>
+          <w:sz w:val="20"/>
+          <w:szCs w:val="20"/>
+          <w:lang w:val="en-US" w:eastAsia="ru-RU"/>
+        </w:rPr>
+        <w:br/>
+        <w:t xml:space="preserve">    </w:t>
+      </w:r>
+      <w:r>
+        <w:rPr>
+          <w:rFonts w:ascii="Courier New" w:hAnsi="Courier New" w:cs="Courier New"/>
+          <w:color w:val="CC7832"/>
+          <w:sz w:val="20"/>
+          <w:szCs w:val="20"/>
+          <w:lang w:val="en-US" w:eastAsia="ru-RU"/>
+        </w:rPr>
+        <w:t xml:space="preserve">assert </w:t>
+      </w:r>
+      <w:proofErr w:type="spellStart"/>
+      <w:r>
+        <w:rPr>
+          <w:rFonts w:ascii="Courier New" w:hAnsi="Courier New" w:cs="Courier New"/>
+          <w:color w:val="A9B7C6"/>
+          <w:sz w:val="20"/>
+          <w:szCs w:val="20"/>
+          <w:lang w:val="en-US" w:eastAsia="ru-RU"/>
+        </w:rPr>
+        <w:t>levenshtein_distance</w:t>
+      </w:r>
+      <w:proofErr w:type="spellEnd"/>
+      <w:r>
+        <w:rPr>
+          <w:rFonts w:ascii="Courier New" w:hAnsi="Courier New" w:cs="Courier New"/>
+          <w:color w:val="A9B7C6"/>
+          <w:sz w:val="20"/>
+          <w:szCs w:val="20"/>
+          <w:lang w:val="en-US" w:eastAsia="ru-RU"/>
+        </w:rPr>
+        <w:t>(</w:t>
+      </w:r>
+      <w:r>
+        <w:rPr>
+          <w:rFonts w:ascii="Courier New" w:hAnsi="Courier New" w:cs="Courier New"/>
+          <w:color w:val="6A8759"/>
+          <w:sz w:val="20"/>
+          <w:szCs w:val="20"/>
+          <w:lang w:val="en-US" w:eastAsia="ru-RU"/>
+        </w:rPr>
+        <w:t>""</w:t>
+      </w:r>
+      <w:r>
+        <w:rPr>
+          <w:rFonts w:ascii="Courier New" w:hAnsi="Courier New" w:cs="Courier New"/>
+          <w:color w:val="CC7832"/>
+          <w:sz w:val="20"/>
+          <w:szCs w:val="20"/>
+          <w:lang w:val="en-US" w:eastAsia="ru-RU"/>
+        </w:rPr>
+        <w:t xml:space="preserve">, </w:t>
+      </w:r>
+      <w:r>
+        <w:rPr>
+          <w:rFonts w:ascii="Courier New" w:hAnsi="Courier New" w:cs="Courier New"/>
+          <w:color w:val="6A8759"/>
+          <w:sz w:val="20"/>
+          <w:szCs w:val="20"/>
+          <w:lang w:val="en-US" w:eastAsia="ru-RU"/>
+        </w:rPr>
+        <w:t>"</w:t>
+      </w:r>
+      <w:r>
+        <w:rPr>
+          <w:rFonts w:ascii="Courier New" w:hAnsi="Courier New" w:cs="Courier New"/>
+          <w:color w:val="6A8759"/>
+          <w:sz w:val="20"/>
+          <w:szCs w:val="20"/>
+          <w:lang w:eastAsia="ru-RU"/>
+        </w:rPr>
+        <w:t>Привет</w:t>
+      </w:r>
+      <w:r>
+        <w:rPr>
+          <w:rFonts w:ascii="Courier New" w:hAnsi="Courier New" w:cs="Courier New"/>
+          <w:color w:val="6A8759"/>
+          <w:sz w:val="20"/>
+          <w:szCs w:val="20"/>
+          <w:lang w:val="en-US" w:eastAsia="ru-RU"/>
+        </w:rPr>
+        <w:t>"</w:t>
+      </w:r>
+      <w:r>
+        <w:rPr>
+          <w:rFonts w:ascii="Courier New" w:hAnsi="Courier New" w:cs="Courier New"/>
+          <w:color w:val="A9B7C6"/>
+          <w:sz w:val="20"/>
+          <w:szCs w:val="20"/>
+          <w:lang w:val="en-US" w:eastAsia="ru-RU"/>
+        </w:rPr>
+        <w:t xml:space="preserve">) == </w:t>
+      </w:r>
+      <w:r>
+        <w:rPr>
+          <w:rFonts w:ascii="Courier New" w:hAnsi="Courier New" w:cs="Courier New"/>
+          <w:color w:val="6897BB"/>
+          <w:sz w:val="20"/>
+          <w:szCs w:val="20"/>
+          <w:lang w:val="en-US" w:eastAsia="ru-RU"/>
+        </w:rPr>
+        <w:t>6</w:t>
+      </w:r>
+      <w:r>
+        <w:rPr>
+          <w:rFonts w:ascii="Courier New" w:hAnsi="Courier New" w:cs="Courier New"/>
+          <w:color w:val="6897BB"/>
+          <w:sz w:val="20"/>
+          <w:szCs w:val="20"/>
+          <w:lang w:val="en-US" w:eastAsia="ru-RU"/>
+        </w:rPr>
+        <w:br/>
+      </w:r>
+      <w:r>
+        <w:rPr>
+          <w:rFonts w:ascii="Courier New" w:hAnsi="Courier New" w:cs="Courier New"/>
+          <w:color w:val="6897BB"/>
+          <w:sz w:val="20"/>
+          <w:szCs w:val="20"/>
+          <w:lang w:val="en-US" w:eastAsia="ru-RU"/>
+        </w:rPr>
+        <w:br/>
+      </w:r>
+      <w:r>
+        <w:rPr>
+          <w:rFonts w:ascii="Courier New" w:hAnsi="Courier New" w:cs="Courier New"/>
+          <w:color w:val="6897BB"/>
+          <w:sz w:val="20"/>
+          <w:szCs w:val="20"/>
+          <w:lang w:val="en-US" w:eastAsia="ru-RU"/>
+        </w:rPr>
+        <w:br/>
+      </w:r>
+      <w:r>
+        <w:rPr>
+          <w:rFonts w:ascii="Courier New" w:hAnsi="Courier New" w:cs="Courier New"/>
+          <w:color w:val="CC7832"/>
+          <w:sz w:val="20"/>
+          <w:szCs w:val="20"/>
+          <w:lang w:val="en-US" w:eastAsia="ru-RU"/>
+        </w:rPr>
+        <w:t xml:space="preserve">if </w:t>
+      </w:r>
+      <w:r>
+        <w:rPr>
+          <w:rFonts w:ascii="Courier New" w:hAnsi="Courier New" w:cs="Courier New"/>
+          <w:color w:val="A9B7C6"/>
+          <w:sz w:val="20"/>
+          <w:szCs w:val="20"/>
+          <w:lang w:val="en-US" w:eastAsia="ru-RU"/>
+        </w:rPr>
+        <w:t xml:space="preserve">__name__ == </w:t>
+      </w:r>
+      <w:r>
+        <w:rPr>
+          <w:rFonts w:ascii="Courier New" w:hAnsi="Courier New" w:cs="Courier New"/>
+          <w:color w:val="6A8759"/>
+          <w:sz w:val="20"/>
+          <w:szCs w:val="20"/>
+          <w:lang w:val="en-US" w:eastAsia="ru-RU"/>
+        </w:rPr>
+        <w:t>'__main__'</w:t>
+      </w:r>
+      <w:r>
+        <w:rPr>
+          <w:rFonts w:ascii="Courier New" w:hAnsi="Courier New" w:cs="Courier New"/>
+          <w:color w:val="A9B7C6"/>
+          <w:sz w:val="20"/>
+          <w:szCs w:val="20"/>
+          <w:lang w:val="en-US" w:eastAsia="ru-RU"/>
+        </w:rPr>
+        <w:t>:</w:t>
+      </w:r>
+      <w:r>
+        <w:rPr>
+          <w:rFonts w:ascii="Courier New" w:hAnsi="Courier New" w:cs="Courier New"/>
+          <w:color w:val="A9B7C6"/>
+          <w:sz w:val="20"/>
+          <w:szCs w:val="20"/>
+          <w:lang w:val="en-US" w:eastAsia="ru-RU"/>
+        </w:rPr>
+        <w:br/>
+        <w:t xml:space="preserve">    </w:t>
+      </w:r>
+      <w:proofErr w:type="spellStart"/>
+      <w:r>
+        <w:rPr>
+          <w:rFonts w:ascii="Courier New" w:hAnsi="Courier New" w:cs="Courier New"/>
+          <w:color w:val="A9B7C6"/>
+          <w:sz w:val="20"/>
+          <w:szCs w:val="20"/>
+          <w:lang w:val="en-US" w:eastAsia="ru-RU"/>
+        </w:rPr>
+        <w:t>pytest.main</w:t>
+      </w:r>
+      <w:proofErr w:type="spellEnd"/>
+      <w:r>
+        <w:rPr>
+          <w:rFonts w:ascii="Courier New" w:hAnsi="Courier New" w:cs="Courier New"/>
+          <w:color w:val="A9B7C6"/>
+          <w:sz w:val="20"/>
+          <w:szCs w:val="20"/>
+          <w:lang w:val="en-US" w:eastAsia="ru-RU"/>
+        </w:rPr>
+        <w:t>()</w:t>
+      </w:r>
+    </w:p>
+    <w:p>
+      <w:pPr>
+        <w:spacing w:before="240"/>
+        <w:jc w:val="center"/>
+        <w:rPr>
+          <w:b/>
+          <w:bCs/>
+          <w:sz w:val="28"/>
+          <w:szCs w:val="28"/>
+        </w:rPr>
+      </w:pPr>
+      <w:r>
+        <w:rPr>
+          <w:b/>
+          <w:bCs/>
+          <w:sz w:val="28"/>
+          <w:szCs w:val="28"/>
+        </w:rPr>
+        <w:t xml:space="preserve">Пример </w:t>
+      </w:r>
+      <w:r>
+        <w:rPr>
+          <w:b/>
+          <w:bCs/>
+          <w:sz w:val="28"/>
+          <w:szCs w:val="28"/>
+        </w:rPr>
+        <w:t>прохождения тестов</w:t>
+      </w:r>
+    </w:p>
+    <w:p>
+      <w:pPr>
+        <w:spacing w:before="240"/>
+        <w:jc w:val="center"/>
+        <w:rPr>
+          <w:sz w:val="28"/>
+          <w:szCs w:val="28"/>
+          <w:u w:val="single"/>
+        </w:rPr>
+      </w:pPr>
+      <w:r>
+        <w:rPr>
+          <w:sz w:val="28"/>
+          <w:szCs w:val="28"/>
+          <w:u w:val="single"/>
+        </w:rPr>
+        <w:drawing>
+          <wp:inline distT="0" distB="0" distL="0" distR="0" wp14:anchorId="33950665" wp14:editId="4D300BAF">
+            <wp:extent cx="5940425" cy="1738630"/>
+            <wp:effectExtent l="0" t="0" r="3175" b="0"/>
+            <wp:docPr id="3" name="Рисунок 3"/>
+            <wp:cNvGraphicFramePr>
+              <a:graphicFrameLocks xmlns:a="http://schemas.openxmlformats.org/drawingml/2006/main" noChangeAspect="1"/>
+            </wp:cNvGraphicFramePr>
+            <a:graphic xmlns:a="http://schemas.openxmlformats.org/drawingml/2006/main">
+              <a:graphicData uri="http://schemas.openxmlformats.org/drawingml/2006/picture">
+                <pic:pic xmlns:pic="http://schemas.openxmlformats.org/drawingml/2006/picture">
+                  <pic:nvPicPr>
+                    <pic:cNvPr id="1" name=""/>
+                    <pic:cNvPicPr/>
+                  </pic:nvPicPr>
+                  <pic:blipFill>
+                    <a:blip r:embed="rId7"/>
+                    <a:stretch>
+                      <a:fillRect/>
+                    </a:stretch>
+                  </pic:blipFill>
+                  <pic:spPr>
+                    <a:xfrm>
+                      <a:off x="0" y="0"/>
+                      <a:ext cx="5940425" cy="1738630"/>
+                    </a:xfrm>
+                    <a:prstGeom prst="rect">
+                      <a:avLst/>
+                    </a:prstGeom>
+                  </pic:spPr>
+                </pic:pic>
+              </a:graphicData>
+            </a:graphic>
+          </wp:inline>
+        </w:drawing>
+      </w:r>
+    </w:p>
+    <w:p>
+      <w:pPr>
+        <w:spacing w:before="240"/>
+        <w:jc w:val="center"/>
+        <w:rPr>
+          <w:b/>
+          <w:bCs/>
+          <w:sz w:val="28"/>
+          <w:szCs w:val="28"/>
+        </w:rPr>
+      </w:pPr>
+      <w:r>
+        <w:rPr>
+          <w:b/>
+          <w:bCs/>
+          <w:sz w:val="28"/>
+          <w:szCs w:val="28"/>
+        </w:rPr>
+        <w:t xml:space="preserve">Текст программы тестов на </w:t>
+      </w:r>
+      <w:r>
+        <w:rPr>
+          <w:b/>
+          <w:bCs/>
+          <w:sz w:val="28"/>
+          <w:szCs w:val="28"/>
+          <w:lang w:val="en-US"/>
+        </w:rPr>
+        <w:t>TDD</w:t>
+      </w:r>
+    </w:p>
+    <w:p>
+      <w:pPr>
+        <w:shd w:val="clear" w:color="auto" w:fill="2B2B2B"/>
+        <w:tabs>
+          <w:tab w:val="left" w:pos="916"/>
+          <w:tab w:val="left" w:pos="1832"/>
+          <w:tab w:val="left" w:pos="2748"/>
+          <w:tab w:val="left" w:pos="3664"/>
+          <w:tab w:val="left" w:pos="4580"/>
+          <w:tab w:val="left" w:pos="5496"/>
+          <w:tab w:val="left" w:pos="6412"/>
+          <w:tab w:val="left" w:pos="7328"/>
+          <w:tab w:val="left" w:pos="8244"/>
+          <w:tab w:val="left" w:pos="9160"/>
+          <w:tab w:val="left" w:pos="10076"/>
+          <w:tab w:val="left" w:pos="10992"/>
+          <w:tab w:val="left" w:pos="11908"/>
+          <w:tab w:val="left" w:pos="12824"/>
+          <w:tab w:val="left" w:pos="13740"/>
+          <w:tab w:val="left" w:pos="14656"/>
+        </w:tabs>
+        <w:suppressAutoHyphens w:val="0"/>
+        <w:rPr>
+          <w:rFonts w:ascii="Courier New" w:hAnsi="Courier New" w:cs="Courier New"/>
+          <w:color w:val="A9B7C6"/>
+          <w:sz w:val="20"/>
+          <w:szCs w:val="20"/>
+          <w:lang w:val="en-US" w:eastAsia="ru-RU"/>
+        </w:rPr>
+      </w:pPr>
+      <w:r>
+        <w:rPr>
+          <w:rFonts w:ascii="Courier New" w:hAnsi="Courier New" w:cs="Courier New"/>
+          <w:color w:val="CC7832"/>
+          <w:sz w:val="20"/>
+          <w:szCs w:val="20"/>
+          <w:lang w:val="en-US" w:eastAsia="ru-RU"/>
+        </w:rPr>
+        <w:t xml:space="preserve">import </w:t>
+      </w:r>
+      <w:proofErr w:type="spellStart"/>
+      <w:r>
+        <w:rPr>
+          <w:rFonts w:ascii="Courier New" w:hAnsi="Courier New" w:cs="Courier New"/>
+          <w:color w:val="A9B7C6"/>
+          <w:sz w:val="20"/>
+          <w:szCs w:val="20"/>
+          <w:lang w:val="en-US" w:eastAsia="ru-RU"/>
+        </w:rPr>
+        <w:t>unittest</w:t>
+      </w:r>
+      <w:proofErr w:type="spellEnd"/>
+      <w:r>
+        <w:rPr>
+          <w:rFonts w:ascii="Courier New" w:hAnsi="Courier New" w:cs="Courier New"/>
+          <w:color w:val="A9B7C6"/>
+          <w:sz w:val="20"/>
+          <w:szCs w:val="20"/>
+          <w:lang w:val="en-US" w:eastAsia="ru-RU"/>
+        </w:rPr>
+        <w:br/>
+      </w:r>
+      <w:r>
+        <w:rPr>
+          <w:rFonts w:ascii="Courier New" w:hAnsi="Courier New" w:cs="Courier New"/>
+          <w:color w:val="CC7832"/>
+          <w:sz w:val="20"/>
+          <w:szCs w:val="20"/>
+          <w:lang w:val="en-US" w:eastAsia="ru-RU"/>
+        </w:rPr>
+        <w:t xml:space="preserve">from </w:t>
+      </w:r>
+      <w:r>
+        <w:rPr>
+          <w:rFonts w:ascii="Courier New" w:hAnsi="Courier New" w:cs="Courier New"/>
+          <w:color w:val="A9B7C6"/>
+          <w:sz w:val="20"/>
+          <w:szCs w:val="20"/>
+          <w:lang w:val="en-US" w:eastAsia="ru-RU"/>
+        </w:rPr>
+        <w:t xml:space="preserve">main </w:t>
+      </w:r>
+      <w:r>
+        <w:rPr>
+          <w:rFonts w:ascii="Courier New" w:hAnsi="Courier New" w:cs="Courier New"/>
+          <w:color w:val="CC7832"/>
+          <w:sz w:val="20"/>
+          <w:szCs w:val="20"/>
+          <w:lang w:val="en-US" w:eastAsia="ru-RU"/>
+        </w:rPr>
+        <w:t xml:space="preserve">import </w:t>
+      </w:r>
+      <w:proofErr w:type="spellStart"/>
+      <w:r>
+        <w:rPr>
+          <w:rFonts w:ascii="Courier New" w:hAnsi="Courier New" w:cs="Courier New"/>
+          <w:color w:val="A9B7C6"/>
+          <w:sz w:val="20"/>
+          <w:szCs w:val="20"/>
+          <w:lang w:val="en-US" w:eastAsia="ru-RU"/>
+        </w:rPr>
+        <w:t>levenshtein_distance</w:t>
+      </w:r>
+      <w:proofErr w:type="spellEnd"/>
+      <w:r>
+        <w:rPr>
+          <w:rFonts w:ascii="Courier New" w:hAnsi="Courier New" w:cs="Courier New"/>
+          <w:color w:val="A9B7C6"/>
+          <w:sz w:val="20"/>
+          <w:szCs w:val="20"/>
+          <w:lang w:val="en-US" w:eastAsia="ru-RU"/>
+        </w:rPr>
+        <w:br/>
+      </w:r>
+      <w:r>
+        <w:rPr>
+          <w:rFonts w:ascii="Courier New" w:hAnsi="Courier New" w:cs="Courier New"/>
+          <w:color w:val="A9B7C6"/>
+          <w:sz w:val="20"/>
+          <w:szCs w:val="20"/>
+          <w:lang w:val="en-US" w:eastAsia="ru-RU"/>
+        </w:rPr>
+        <w:br/>
+      </w:r>
+      <w:r>
+        <w:rPr>
+          <w:rFonts w:ascii="Courier New" w:hAnsi="Courier New" w:cs="Courier New"/>
+          <w:color w:val="A9B7C6"/>
+          <w:sz w:val="20"/>
+          <w:szCs w:val="20"/>
+          <w:lang w:val="en-US" w:eastAsia="ru-RU"/>
+        </w:rPr>
+        <w:br/>
+      </w:r>
+      <w:r>
+        <w:rPr>
+          <w:rFonts w:ascii="Courier New" w:hAnsi="Courier New" w:cs="Courier New"/>
+          <w:color w:val="CC7832"/>
+          <w:sz w:val="20"/>
+          <w:szCs w:val="20"/>
+          <w:lang w:val="en-US" w:eastAsia="ru-RU"/>
+        </w:rPr>
+        <w:t xml:space="preserve">class </w:t>
+      </w:r>
+      <w:proofErr w:type="spellStart"/>
+      <w:r>
+        <w:rPr>
+          <w:rFonts w:ascii="Courier New" w:hAnsi="Courier New" w:cs="Courier New"/>
+          <w:color w:val="A9B7C6"/>
+          <w:sz w:val="20"/>
+          <w:szCs w:val="20"/>
+          <w:lang w:val="en-US" w:eastAsia="ru-RU"/>
+        </w:rPr>
+        <w:t>TestLevenshteinDistance</w:t>
+      </w:r>
+      <w:proofErr w:type="spellEnd"/>
+      <w:r>
+        <w:rPr>
+          <w:rFonts w:ascii="Courier New" w:hAnsi="Courier New" w:cs="Courier New"/>
+          <w:color w:val="A9B7C6"/>
+          <w:sz w:val="20"/>
+          <w:szCs w:val="20"/>
+          <w:lang w:val="en-US" w:eastAsia="ru-RU"/>
+        </w:rPr>
+        <w:t>(</w:t>
+      </w:r>
+      <w:proofErr w:type="spellStart"/>
+      <w:proofErr w:type="gramStart"/>
+      <w:r>
+        <w:rPr>
+          <w:rFonts w:ascii="Courier New" w:hAnsi="Courier New" w:cs="Courier New"/>
+          <w:color w:val="A9B7C6"/>
+          <w:sz w:val="20"/>
+          <w:szCs w:val="20"/>
+          <w:lang w:val="en-US" w:eastAsia="ru-RU"/>
+        </w:rPr>
+        <w:t>unittest.TestCase</w:t>
+      </w:r>
+      <w:proofErr w:type="spellEnd"/>
+      <w:proofErr w:type="gramEnd"/>
+      <w:r>
+        <w:rPr>
+          <w:rFonts w:ascii="Courier New" w:hAnsi="Courier New" w:cs="Courier New"/>
+          <w:color w:val="A9B7C6"/>
+          <w:sz w:val="20"/>
+          <w:szCs w:val="20"/>
+          <w:lang w:val="en-US" w:eastAsia="ru-RU"/>
+        </w:rPr>
+        <w:t>):</w:t>
+      </w:r>
+      <w:r>
+        <w:rPr>
+          <w:rFonts w:ascii="Courier New" w:hAnsi="Courier New" w:cs="Courier New"/>
+          <w:color w:val="A9B7C6"/>
+          <w:sz w:val="20"/>
+          <w:szCs w:val="20"/>
+          <w:lang w:val="en-US" w:eastAsia="ru-RU"/>
+        </w:rPr>
+        <w:br/>
+        <w:t xml:space="preserve">    </w:t>
+      </w:r>
+      <w:r>
+        <w:rPr>
+          <w:rFonts w:ascii="Courier New" w:hAnsi="Courier New" w:cs="Courier New"/>
+          <w:color w:val="CC7832"/>
+          <w:sz w:val="20"/>
+          <w:szCs w:val="20"/>
+          <w:lang w:val="en-US" w:eastAsia="ru-RU"/>
+        </w:rPr>
+        <w:t xml:space="preserve">def </w:t>
+      </w:r>
+      <w:proofErr w:type="spellStart"/>
+      <w:r>
+        <w:rPr>
+          <w:rFonts w:ascii="Courier New" w:hAnsi="Courier New" w:cs="Courier New"/>
+          <w:color w:val="FFC66D"/>
+          <w:sz w:val="20"/>
+          <w:szCs w:val="20"/>
+          <w:lang w:val="en-US" w:eastAsia="ru-RU"/>
+        </w:rPr>
+        <w:t>test_equal</w:t>
+      </w:r>
+      <w:proofErr w:type="spellEnd"/>
+      <w:r>
+        <w:rPr>
+          <w:rFonts w:ascii="Courier New" w:hAnsi="Courier New" w:cs="Courier New"/>
+          <w:color w:val="A9B7C6"/>
+          <w:sz w:val="20"/>
+          <w:szCs w:val="20"/>
+          <w:lang w:val="en-US" w:eastAsia="ru-RU"/>
+        </w:rPr>
+        <w:t>(</w:t>
+      </w:r>
+      <w:r>
+        <w:rPr>
+          <w:rFonts w:ascii="Courier New" w:hAnsi="Courier New" w:cs="Courier New"/>
+          <w:color w:val="94558D"/>
+          <w:sz w:val="20"/>
+          <w:szCs w:val="20"/>
+          <w:lang w:val="en-US" w:eastAsia="ru-RU"/>
+        </w:rPr>
+        <w:t>self</w:t>
+      </w:r>
+      <w:r>
+        <w:rPr>
+          <w:rFonts w:ascii="Courier New" w:hAnsi="Courier New" w:cs="Courier New"/>
+          <w:color w:val="A9B7C6"/>
+          <w:sz w:val="20"/>
+          <w:szCs w:val="20"/>
+          <w:lang w:val="en-US" w:eastAsia="ru-RU"/>
+        </w:rPr>
+        <w:t>):</w:t>
+      </w:r>
+      <w:r>
+        <w:rPr>
+          <w:rFonts w:ascii="Courier New" w:hAnsi="Courier New" w:cs="Courier New"/>
+          <w:color w:val="A9B7C6"/>
+          <w:sz w:val="20"/>
+          <w:szCs w:val="20"/>
+          <w:lang w:val="en-US" w:eastAsia="ru-RU"/>
+        </w:rPr>
+        <w:br/>
+        <w:t xml:space="preserve">        </w:t>
+      </w:r>
+      <w:proofErr w:type="spellStart"/>
+      <w:r>
+        <w:rPr>
+          <w:rFonts w:ascii="Courier New" w:hAnsi="Courier New" w:cs="Courier New"/>
+          <w:color w:val="94558D"/>
+          <w:sz w:val="20"/>
+          <w:szCs w:val="20"/>
+          <w:lang w:val="en-US" w:eastAsia="ru-RU"/>
+        </w:rPr>
+        <w:t>self</w:t>
+      </w:r>
+      <w:r>
+        <w:rPr>
+          <w:rFonts w:ascii="Courier New" w:hAnsi="Courier New" w:cs="Courier New"/>
+          <w:color w:val="A9B7C6"/>
+          <w:sz w:val="20"/>
+          <w:szCs w:val="20"/>
+          <w:lang w:val="en-US" w:eastAsia="ru-RU"/>
+        </w:rPr>
+        <w:t>.assertEqual</w:t>
+      </w:r>
+      <w:proofErr w:type="spellEnd"/>
+      <w:r>
+        <w:rPr>
+          <w:rFonts w:ascii="Courier New" w:hAnsi="Courier New" w:cs="Courier New"/>
+          <w:color w:val="A9B7C6"/>
+          <w:sz w:val="20"/>
+          <w:szCs w:val="20"/>
+          <w:lang w:val="en-US" w:eastAsia="ru-RU"/>
+        </w:rPr>
+        <w:t>(</w:t>
+      </w:r>
+      <w:proofErr w:type="spellStart"/>
+      <w:r>
+        <w:rPr>
+          <w:rFonts w:ascii="Courier New" w:hAnsi="Courier New" w:cs="Courier New"/>
+          <w:color w:val="A9B7C6"/>
+          <w:sz w:val="20"/>
+          <w:szCs w:val="20"/>
+          <w:lang w:val="en-US" w:eastAsia="ru-RU"/>
+        </w:rPr>
+        <w:t>levenshtein_distance</w:t>
+      </w:r>
+      <w:proofErr w:type="spellEnd"/>
+      <w:r>
+        <w:rPr>
+          <w:rFonts w:ascii="Courier New" w:hAnsi="Courier New" w:cs="Courier New"/>
+          <w:color w:val="A9B7C6"/>
+          <w:sz w:val="20"/>
+          <w:szCs w:val="20"/>
+          <w:lang w:val="en-US" w:eastAsia="ru-RU"/>
+        </w:rPr>
+        <w:t>(</w:t>
+      </w:r>
+      <w:r>
+        <w:rPr>
+          <w:rFonts w:ascii="Courier New" w:hAnsi="Courier New" w:cs="Courier New"/>
+          <w:color w:val="6A8759"/>
+          <w:sz w:val="20"/>
+          <w:szCs w:val="20"/>
+          <w:lang w:val="en-US" w:eastAsia="ru-RU"/>
+        </w:rPr>
+        <w:t>"</w:t>
+      </w:r>
+      <w:r>
+        <w:rPr>
+          <w:rFonts w:ascii="Courier New" w:hAnsi="Courier New" w:cs="Courier New"/>
+          <w:color w:val="6A8759"/>
+          <w:sz w:val="20"/>
+          <w:szCs w:val="20"/>
+          <w:lang w:eastAsia="ru-RU"/>
+        </w:rPr>
+        <w:t>Валера</w:t>
+      </w:r>
+      <w:r>
+        <w:rPr>
+          <w:rFonts w:ascii="Courier New" w:hAnsi="Courier New" w:cs="Courier New"/>
+          <w:color w:val="6A8759"/>
+          <w:sz w:val="20"/>
+          <w:szCs w:val="20"/>
+          <w:lang w:val="en-US" w:eastAsia="ru-RU"/>
+        </w:rPr>
+        <w:t>"</w:t>
+      </w:r>
+      <w:r>
+        <w:rPr>
+          <w:rFonts w:ascii="Courier New" w:hAnsi="Courier New" w:cs="Courier New"/>
+          <w:color w:val="CC7832"/>
+          <w:sz w:val="20"/>
+          <w:szCs w:val="20"/>
+          <w:lang w:val="en-US" w:eastAsia="ru-RU"/>
+        </w:rPr>
+        <w:t xml:space="preserve">, </w:t>
+      </w:r>
+      <w:r>
+        <w:rPr>
+          <w:rFonts w:ascii="Courier New" w:hAnsi="Courier New" w:cs="Courier New"/>
+          <w:color w:val="6A8759"/>
+          <w:sz w:val="20"/>
+          <w:szCs w:val="20"/>
+          <w:lang w:val="en-US" w:eastAsia="ru-RU"/>
+        </w:rPr>
+        <w:t>"</w:t>
+      </w:r>
+      <w:r>
+        <w:rPr>
+          <w:rFonts w:ascii="Courier New" w:hAnsi="Courier New" w:cs="Courier New"/>
+          <w:color w:val="6A8759"/>
+          <w:sz w:val="20"/>
+          <w:szCs w:val="20"/>
+          <w:lang w:eastAsia="ru-RU"/>
+        </w:rPr>
+        <w:t>Валера</w:t>
+      </w:r>
+      <w:r>
+        <w:rPr>
+          <w:rFonts w:ascii="Courier New" w:hAnsi="Courier New" w:cs="Courier New"/>
+          <w:color w:val="6A8759"/>
+          <w:sz w:val="20"/>
+          <w:szCs w:val="20"/>
+          <w:lang w:val="en-US" w:eastAsia="ru-RU"/>
+        </w:rPr>
+        <w:t>"</w:t>
+      </w:r>
+      <w:r>
+        <w:rPr>
+          <w:rFonts w:ascii="Courier New" w:hAnsi="Courier New" w:cs="Courier New"/>
+          <w:color w:val="A9B7C6"/>
+          <w:sz w:val="20"/>
+          <w:szCs w:val="20"/>
+          <w:lang w:val="en-US" w:eastAsia="ru-RU"/>
+        </w:rPr>
+        <w:t>)</w:t>
+      </w:r>
+      <w:r>
+        <w:rPr>
+          <w:rFonts w:ascii="Courier New" w:hAnsi="Courier New" w:cs="Courier New"/>
+          <w:color w:val="CC7832"/>
+          <w:sz w:val="20"/>
+          <w:szCs w:val="20"/>
+          <w:lang w:val="en-US" w:eastAsia="ru-RU"/>
+        </w:rPr>
+        <w:t xml:space="preserve">, </w:t>
+      </w:r>
+      <w:r>
+        <w:rPr>
+          <w:rFonts w:ascii="Courier New" w:hAnsi="Courier New" w:cs="Courier New"/>
+          <w:color w:val="6897BB"/>
+          <w:sz w:val="20"/>
+          <w:szCs w:val="20"/>
+          <w:lang w:val="en-US" w:eastAsia="ru-RU"/>
+        </w:rPr>
+        <w:t>0</w:t>
+      </w:r>
+      <w:r>
+        <w:rPr>
+          <w:rFonts w:ascii="Courier New" w:hAnsi="Courier New" w:cs="Courier New"/>
+          <w:color w:val="A9B7C6"/>
+          <w:sz w:val="20"/>
+          <w:szCs w:val="20"/>
+          <w:lang w:val="en-US" w:eastAsia="ru-RU"/>
+        </w:rPr>
+        <w:t>)</w:t>
+      </w:r>
+      <w:r>
+        <w:rPr>
+          <w:rFonts w:ascii="Courier New" w:hAnsi="Courier New" w:cs="Courier New"/>
+          <w:color w:val="A9B7C6"/>
+          <w:sz w:val="20"/>
+          <w:szCs w:val="20"/>
+          <w:lang w:val="en-US" w:eastAsia="ru-RU"/>
+        </w:rPr>
+        <w:br/>
+      </w:r>
+      <w:r>
+        <w:rPr>
+          <w:rFonts w:ascii="Courier New" w:hAnsi="Courier New" w:cs="Courier New"/>
+          <w:color w:val="A9B7C6"/>
+          <w:sz w:val="20"/>
+          <w:szCs w:val="20"/>
+          <w:lang w:val="en-US" w:eastAsia="ru-RU"/>
+        </w:rPr>
+        <w:br/>
+        <w:t xml:space="preserve">    </w:t>
+      </w:r>
+      <w:r>
+        <w:rPr>
+          <w:rFonts w:ascii="Courier New" w:hAnsi="Courier New" w:cs="Courier New"/>
+          <w:color w:val="CC7832"/>
+          <w:sz w:val="20"/>
+          <w:szCs w:val="20"/>
+          <w:lang w:val="en-US" w:eastAsia="ru-RU"/>
+        </w:rPr>
+        <w:t xml:space="preserve">def </w:t>
+      </w:r>
+      <w:proofErr w:type="spellStart"/>
+      <w:r>
+        <w:rPr>
+          <w:rFonts w:ascii="Courier New" w:hAnsi="Courier New" w:cs="Courier New"/>
+          <w:color w:val="FFC66D"/>
+          <w:sz w:val="20"/>
+          <w:szCs w:val="20"/>
+          <w:lang w:val="en-US" w:eastAsia="ru-RU"/>
+        </w:rPr>
+        <w:t>test_diff</w:t>
+      </w:r>
+      <w:proofErr w:type="spellEnd"/>
+      <w:r>
+        <w:rPr>
+          <w:rFonts w:ascii="Courier New" w:hAnsi="Courier New" w:cs="Courier New"/>
+          <w:color w:val="A9B7C6"/>
+          <w:sz w:val="20"/>
+          <w:szCs w:val="20"/>
+          <w:lang w:val="en-US" w:eastAsia="ru-RU"/>
+        </w:rPr>
+        <w:t>(</w:t>
+      </w:r>
+      <w:r>
+        <w:rPr>
+          <w:rFonts w:ascii="Courier New" w:hAnsi="Courier New" w:cs="Courier New"/>
+          <w:color w:val="94558D"/>
+          <w:sz w:val="20"/>
+          <w:szCs w:val="20"/>
+          <w:lang w:val="en-US" w:eastAsia="ru-RU"/>
+        </w:rPr>
+        <w:t>self</w:t>
+      </w:r>
+      <w:r>
+        <w:rPr>
+          <w:rFonts w:ascii="Courier New" w:hAnsi="Courier New" w:cs="Courier New"/>
+          <w:color w:val="A9B7C6"/>
+          <w:sz w:val="20"/>
+          <w:szCs w:val="20"/>
+          <w:lang w:val="en-US" w:eastAsia="ru-RU"/>
+        </w:rPr>
+        <w:t>):</w:t>
+      </w:r>
+      <w:r>
+        <w:rPr>
+          <w:rFonts w:ascii="Courier New" w:hAnsi="Courier New" w:cs="Courier New"/>
+          <w:color w:val="A9B7C6"/>
+          <w:sz w:val="20"/>
+          <w:szCs w:val="20"/>
+          <w:lang w:val="en-US" w:eastAsia="ru-RU"/>
+        </w:rPr>
+        <w:br/>
+        <w:t xml:space="preserve">        </w:t>
+      </w:r>
+      <w:proofErr w:type="spellStart"/>
+      <w:r>
+        <w:rPr>
+          <w:rFonts w:ascii="Courier New" w:hAnsi="Courier New" w:cs="Courier New"/>
+          <w:color w:val="94558D"/>
+          <w:sz w:val="20"/>
+          <w:szCs w:val="20"/>
+          <w:lang w:val="en-US" w:eastAsia="ru-RU"/>
+        </w:rPr>
+        <w:t>self</w:t>
+      </w:r>
+      <w:r>
+        <w:rPr>
+          <w:rFonts w:ascii="Courier New" w:hAnsi="Courier New" w:cs="Courier New"/>
+          <w:color w:val="A9B7C6"/>
+          <w:sz w:val="20"/>
+          <w:szCs w:val="20"/>
+          <w:lang w:val="en-US" w:eastAsia="ru-RU"/>
+        </w:rPr>
+        <w:t>.assertEqual</w:t>
+      </w:r>
+      <w:proofErr w:type="spellEnd"/>
+      <w:r>
+        <w:rPr>
+          <w:rFonts w:ascii="Courier New" w:hAnsi="Courier New" w:cs="Courier New"/>
+          <w:color w:val="A9B7C6"/>
+          <w:sz w:val="20"/>
+          <w:szCs w:val="20"/>
+          <w:lang w:val="en-US" w:eastAsia="ru-RU"/>
+        </w:rPr>
+        <w:t>(</w:t>
+      </w:r>
+      <w:proofErr w:type="spellStart"/>
+      <w:r>
+        <w:rPr>
+          <w:rFonts w:ascii="Courier New" w:hAnsi="Courier New" w:cs="Courier New"/>
+          <w:color w:val="A9B7C6"/>
+          <w:sz w:val="20"/>
+          <w:szCs w:val="20"/>
+          <w:lang w:val="en-US" w:eastAsia="ru-RU"/>
+        </w:rPr>
+        <w:t>levenshtein_distance</w:t>
+      </w:r>
+      <w:proofErr w:type="spellEnd"/>
+      <w:r>
+        <w:rPr>
+          <w:rFonts w:ascii="Courier New" w:hAnsi="Courier New" w:cs="Courier New"/>
+          <w:color w:val="A9B7C6"/>
+          <w:sz w:val="20"/>
+          <w:szCs w:val="20"/>
+          <w:lang w:val="en-US" w:eastAsia="ru-RU"/>
+        </w:rPr>
+        <w:t>(</w:t>
+      </w:r>
+      <w:r>
+        <w:rPr>
+          <w:rFonts w:ascii="Courier New" w:hAnsi="Courier New" w:cs="Courier New"/>
+          <w:color w:val="6A8759"/>
+          <w:sz w:val="20"/>
+          <w:szCs w:val="20"/>
+          <w:lang w:val="en-US" w:eastAsia="ru-RU"/>
+        </w:rPr>
+        <w:t>"</w:t>
+      </w:r>
+      <w:r>
+        <w:rPr>
+          <w:rFonts w:ascii="Courier New" w:hAnsi="Courier New" w:cs="Courier New"/>
+          <w:color w:val="6A8759"/>
+          <w:sz w:val="20"/>
+          <w:szCs w:val="20"/>
+          <w:lang w:eastAsia="ru-RU"/>
+        </w:rPr>
+        <w:t>Разведка</w:t>
+      </w:r>
+      <w:r>
+        <w:rPr>
+          <w:rFonts w:ascii="Courier New" w:hAnsi="Courier New" w:cs="Courier New"/>
+          <w:color w:val="6A8759"/>
+          <w:sz w:val="20"/>
+          <w:szCs w:val="20"/>
+          <w:lang w:val="en-US" w:eastAsia="ru-RU"/>
+        </w:rPr>
+        <w:t>"</w:t>
+      </w:r>
+      <w:r>
+        <w:rPr>
+          <w:rFonts w:ascii="Courier New" w:hAnsi="Courier New" w:cs="Courier New"/>
+          <w:color w:val="CC7832"/>
+          <w:sz w:val="20"/>
+          <w:szCs w:val="20"/>
+          <w:lang w:val="en-US" w:eastAsia="ru-RU"/>
+        </w:rPr>
+        <w:t xml:space="preserve">, </w:t>
+      </w:r>
+      <w:r>
+        <w:rPr>
+          <w:rFonts w:ascii="Courier New" w:hAnsi="Courier New" w:cs="Courier New"/>
+          <w:color w:val="6A8759"/>
+          <w:sz w:val="20"/>
+          <w:szCs w:val="20"/>
+          <w:lang w:val="en-US" w:eastAsia="ru-RU"/>
+        </w:rPr>
+        <w:t>"</w:t>
+      </w:r>
+      <w:r>
+        <w:rPr>
+          <w:rFonts w:ascii="Courier New" w:hAnsi="Courier New" w:cs="Courier New"/>
+          <w:color w:val="6A8759"/>
+          <w:sz w:val="20"/>
+          <w:szCs w:val="20"/>
+          <w:lang w:eastAsia="ru-RU"/>
+        </w:rPr>
+        <w:t>Разводка</w:t>
+      </w:r>
+      <w:r>
+        <w:rPr>
+          <w:rFonts w:ascii="Courier New" w:hAnsi="Courier New" w:cs="Courier New"/>
+          <w:color w:val="6A8759"/>
+          <w:sz w:val="20"/>
+          <w:szCs w:val="20"/>
+          <w:lang w:val="en-US" w:eastAsia="ru-RU"/>
+        </w:rPr>
+        <w:t>"</w:t>
+      </w:r>
+      <w:r>
+        <w:rPr>
+          <w:rFonts w:ascii="Courier New" w:hAnsi="Courier New" w:cs="Courier New"/>
+          <w:color w:val="A9B7C6"/>
+          <w:sz w:val="20"/>
+          <w:szCs w:val="20"/>
+          <w:lang w:val="en-US" w:eastAsia="ru-RU"/>
+        </w:rPr>
+        <w:t>)</w:t>
+      </w:r>
+      <w:r>
+        <w:rPr>
+          <w:rFonts w:ascii="Courier New" w:hAnsi="Courier New" w:cs="Courier New"/>
+          <w:color w:val="CC7832"/>
+          <w:sz w:val="20"/>
+          <w:szCs w:val="20"/>
+          <w:lang w:val="en-US" w:eastAsia="ru-RU"/>
+        </w:rPr>
+        <w:t xml:space="preserve">, </w:t>
+      </w:r>
+      <w:r>
+        <w:rPr>
+          <w:rFonts w:ascii="Courier New" w:hAnsi="Courier New" w:cs="Courier New"/>
+          <w:color w:val="6897BB"/>
+          <w:sz w:val="20"/>
+          <w:szCs w:val="20"/>
+          <w:lang w:val="en-US" w:eastAsia="ru-RU"/>
+        </w:rPr>
+        <w:t>1</w:t>
+      </w:r>
+      <w:r>
+        <w:rPr>
+          <w:rFonts w:ascii="Courier New" w:hAnsi="Courier New" w:cs="Courier New"/>
+          <w:color w:val="A9B7C6"/>
+          <w:sz w:val="20"/>
+          <w:szCs w:val="20"/>
+          <w:lang w:val="en-US" w:eastAsia="ru-RU"/>
+        </w:rPr>
+        <w:t>)</w:t>
+      </w:r>
+      <w:r>
+        <w:rPr>
+          <w:rFonts w:ascii="Courier New" w:hAnsi="Courier New" w:cs="Courier New"/>
+          <w:color w:val="A9B7C6"/>
+          <w:sz w:val="20"/>
+          <w:szCs w:val="20"/>
+          <w:lang w:val="en-US" w:eastAsia="ru-RU"/>
+        </w:rPr>
+        <w:br/>
+      </w:r>
+      <w:r>
+        <w:rPr>
+          <w:rFonts w:ascii="Courier New" w:hAnsi="Courier New" w:cs="Courier New"/>
+          <w:color w:val="A9B7C6"/>
+          <w:sz w:val="20"/>
+          <w:szCs w:val="20"/>
+          <w:lang w:val="en-US" w:eastAsia="ru-RU"/>
+        </w:rPr>
+        <w:br/>
+        <w:t xml:space="preserve">    </w:t>
+      </w:r>
+      <w:r>
+        <w:rPr>
+          <w:rFonts w:ascii="Courier New" w:hAnsi="Courier New" w:cs="Courier New"/>
+          <w:color w:val="CC7832"/>
+          <w:sz w:val="20"/>
+          <w:szCs w:val="20"/>
+          <w:lang w:val="en-US" w:eastAsia="ru-RU"/>
+        </w:rPr>
+        <w:t xml:space="preserve">def </w:t>
+      </w:r>
+      <w:proofErr w:type="spellStart"/>
+      <w:r>
+        <w:rPr>
+          <w:rFonts w:ascii="Courier New" w:hAnsi="Courier New" w:cs="Courier New"/>
+          <w:color w:val="FFC66D"/>
+          <w:sz w:val="20"/>
+          <w:szCs w:val="20"/>
+          <w:lang w:val="en-US" w:eastAsia="ru-RU"/>
+        </w:rPr>
+        <w:t>test_empty</w:t>
+      </w:r>
+      <w:proofErr w:type="spellEnd"/>
+      <w:r>
+        <w:rPr>
+          <w:rFonts w:ascii="Courier New" w:hAnsi="Courier New" w:cs="Courier New"/>
+          <w:color w:val="A9B7C6"/>
+          <w:sz w:val="20"/>
+          <w:szCs w:val="20"/>
+          <w:lang w:val="en-US" w:eastAsia="ru-RU"/>
+        </w:rPr>
+        <w:t>(</w:t>
+      </w:r>
+      <w:r>
+        <w:rPr>
+          <w:rFonts w:ascii="Courier New" w:hAnsi="Courier New" w:cs="Courier New"/>
+          <w:color w:val="94558D"/>
+          <w:sz w:val="20"/>
+          <w:szCs w:val="20"/>
+          <w:lang w:val="en-US" w:eastAsia="ru-RU"/>
+        </w:rPr>
+        <w:t>self</w:t>
+      </w:r>
+      <w:r>
+        <w:rPr>
+          <w:rFonts w:ascii="Courier New" w:hAnsi="Courier New" w:cs="Courier New"/>
+          <w:color w:val="A9B7C6"/>
+          <w:sz w:val="20"/>
+          <w:szCs w:val="20"/>
+          <w:lang w:val="en-US" w:eastAsia="ru-RU"/>
+        </w:rPr>
+        <w:t>):</w:t>
+      </w:r>
+      <w:r>
+        <w:rPr>
+          <w:rFonts w:ascii="Courier New" w:hAnsi="Courier New" w:cs="Courier New"/>
+          <w:color w:val="A9B7C6"/>
+          <w:sz w:val="20"/>
+          <w:szCs w:val="20"/>
+          <w:lang w:val="en-US" w:eastAsia="ru-RU"/>
+        </w:rPr>
+        <w:br/>
+        <w:t xml:space="preserve">        </w:t>
+      </w:r>
+      <w:proofErr w:type="spellStart"/>
+      <w:r>
+        <w:rPr>
+          <w:rFonts w:ascii="Courier New" w:hAnsi="Courier New" w:cs="Courier New"/>
+          <w:color w:val="94558D"/>
+          <w:sz w:val="20"/>
+          <w:szCs w:val="20"/>
+          <w:lang w:val="en-US" w:eastAsia="ru-RU"/>
+        </w:rPr>
+        <w:t>self</w:t>
+      </w:r>
+      <w:r>
+        <w:rPr>
+          <w:rFonts w:ascii="Courier New" w:hAnsi="Courier New" w:cs="Courier New"/>
+          <w:color w:val="A9B7C6"/>
+          <w:sz w:val="20"/>
+          <w:szCs w:val="20"/>
+          <w:lang w:val="en-US" w:eastAsia="ru-RU"/>
+        </w:rPr>
+        <w:t>.assertEqual</w:t>
+      </w:r>
+      <w:proofErr w:type="spellEnd"/>
+      <w:r>
+        <w:rPr>
+          <w:rFonts w:ascii="Courier New" w:hAnsi="Courier New" w:cs="Courier New"/>
+          <w:color w:val="A9B7C6"/>
+          <w:sz w:val="20"/>
+          <w:szCs w:val="20"/>
+          <w:lang w:val="en-US" w:eastAsia="ru-RU"/>
+        </w:rPr>
+        <w:t>(</w:t>
+      </w:r>
+      <w:proofErr w:type="spellStart"/>
+      <w:r>
+        <w:rPr>
+          <w:rFonts w:ascii="Courier New" w:hAnsi="Courier New" w:cs="Courier New"/>
+          <w:color w:val="A9B7C6"/>
+          <w:sz w:val="20"/>
+          <w:szCs w:val="20"/>
+          <w:lang w:val="en-US" w:eastAsia="ru-RU"/>
+        </w:rPr>
+        <w:t>levenshtein_distance</w:t>
+      </w:r>
+      <w:proofErr w:type="spellEnd"/>
+      <w:r>
+        <w:rPr>
+          <w:rFonts w:ascii="Courier New" w:hAnsi="Courier New" w:cs="Courier New"/>
+          <w:color w:val="A9B7C6"/>
+          <w:sz w:val="20"/>
+          <w:szCs w:val="20"/>
+          <w:lang w:val="en-US" w:eastAsia="ru-RU"/>
+        </w:rPr>
+        <w:t>(</w:t>
+      </w:r>
+      <w:r>
+        <w:rPr>
+          <w:rFonts w:ascii="Courier New" w:hAnsi="Courier New" w:cs="Courier New"/>
+          <w:color w:val="6A8759"/>
+          <w:sz w:val="20"/>
+          <w:szCs w:val="20"/>
+          <w:lang w:val="en-US" w:eastAsia="ru-RU"/>
+        </w:rPr>
+        <w:t>""</w:t>
+      </w:r>
+      <w:r>
+        <w:rPr>
+          <w:rFonts w:ascii="Courier New" w:hAnsi="Courier New" w:cs="Courier New"/>
+          <w:color w:val="CC7832"/>
+          <w:sz w:val="20"/>
+          <w:szCs w:val="20"/>
+          <w:lang w:val="en-US" w:eastAsia="ru-RU"/>
+        </w:rPr>
+        <w:t xml:space="preserve">, </w:t>
+      </w:r>
+      <w:r>
+        <w:rPr>
+          <w:rFonts w:ascii="Courier New" w:hAnsi="Courier New" w:cs="Courier New"/>
+          <w:color w:val="6A8759"/>
+          <w:sz w:val="20"/>
+          <w:szCs w:val="20"/>
+          <w:lang w:val="en-US" w:eastAsia="ru-RU"/>
+        </w:rPr>
+        <w:t>"</w:t>
+      </w:r>
+      <w:r>
+        <w:rPr>
+          <w:rFonts w:ascii="Courier New" w:hAnsi="Courier New" w:cs="Courier New"/>
+          <w:color w:val="6A8759"/>
+          <w:sz w:val="20"/>
+          <w:szCs w:val="20"/>
+          <w:lang w:eastAsia="ru-RU"/>
+        </w:rPr>
+        <w:t>Привет</w:t>
+      </w:r>
+      <w:r>
+        <w:rPr>
+          <w:rFonts w:ascii="Courier New" w:hAnsi="Courier New" w:cs="Courier New"/>
+          <w:color w:val="6A8759"/>
+          <w:sz w:val="20"/>
+          <w:szCs w:val="20"/>
+          <w:lang w:val="en-US" w:eastAsia="ru-RU"/>
+        </w:rPr>
+        <w:t>"</w:t>
+      </w:r>
+      <w:r>
+        <w:rPr>
+          <w:rFonts w:ascii="Courier New" w:hAnsi="Courier New" w:cs="Courier New"/>
+          <w:color w:val="A9B7C6"/>
+          <w:sz w:val="20"/>
+          <w:szCs w:val="20"/>
+          <w:lang w:val="en-US" w:eastAsia="ru-RU"/>
+        </w:rPr>
+        <w:t>)</w:t>
+      </w:r>
+      <w:r>
+        <w:rPr>
+          <w:rFonts w:ascii="Courier New" w:hAnsi="Courier New" w:cs="Courier New"/>
+          <w:color w:val="CC7832"/>
+          <w:sz w:val="20"/>
+          <w:szCs w:val="20"/>
+          <w:lang w:val="en-US" w:eastAsia="ru-RU"/>
+        </w:rPr>
+        <w:t xml:space="preserve">, </w:t>
+      </w:r>
+      <w:r>
+        <w:rPr>
+          <w:rFonts w:ascii="Courier New" w:hAnsi="Courier New" w:cs="Courier New"/>
+          <w:color w:val="6897BB"/>
+          <w:sz w:val="20"/>
+          <w:szCs w:val="20"/>
+          <w:lang w:val="en-US" w:eastAsia="ru-RU"/>
+        </w:rPr>
+        <w:t>6</w:t>
+      </w:r>
+      <w:r>
+        <w:rPr>
+          <w:rFonts w:ascii="Courier New" w:hAnsi="Courier New" w:cs="Courier New"/>
+          <w:color w:val="A9B7C6"/>
+          <w:sz w:val="20"/>
+          <w:szCs w:val="20"/>
+          <w:lang w:val="en-US" w:eastAsia="ru-RU"/>
+        </w:rPr>
+        <w:t>)</w:t>
+      </w:r>
+      <w:r>
+        <w:rPr>
+          <w:rFonts w:ascii="Courier New" w:hAnsi="Courier New" w:cs="Courier New"/>
+          <w:color w:val="A9B7C6"/>
+          <w:sz w:val="20"/>
+          <w:szCs w:val="20"/>
+          <w:lang w:val="en-US" w:eastAsia="ru-RU"/>
+        </w:rPr>
+        <w:br/>
+      </w:r>
+      <w:r>
+        <w:rPr>
+          <w:rFonts w:ascii="Courier New" w:hAnsi="Courier New" w:cs="Courier New"/>
+          <w:color w:val="A9B7C6"/>
+          <w:sz w:val="20"/>
+          <w:szCs w:val="20"/>
+          <w:lang w:val="en-US" w:eastAsia="ru-RU"/>
+        </w:rPr>
+        <w:br/>
+      </w:r>
+      <w:r>
+        <w:rPr>
+          <w:rFonts w:ascii="Courier New" w:hAnsi="Courier New" w:cs="Courier New"/>
+          <w:color w:val="A9B7C6"/>
+          <w:sz w:val="20"/>
+          <w:szCs w:val="20"/>
+          <w:lang w:val="en-US" w:eastAsia="ru-RU"/>
+        </w:rPr>
+        <w:br/>
+      </w:r>
+      <w:r>
+        <w:rPr>
+          <w:rFonts w:ascii="Courier New" w:hAnsi="Courier New" w:cs="Courier New"/>
+          <w:color w:val="CC7832"/>
+          <w:sz w:val="20"/>
+          <w:szCs w:val="20"/>
+          <w:lang w:val="en-US" w:eastAsia="ru-RU"/>
+        </w:rPr>
+        <w:t xml:space="preserve">if </w:t>
+      </w:r>
+      <w:r>
+        <w:rPr>
+          <w:rFonts w:ascii="Courier New" w:hAnsi="Courier New" w:cs="Courier New"/>
+          <w:color w:val="A9B7C6"/>
+          <w:sz w:val="20"/>
+          <w:szCs w:val="20"/>
+          <w:lang w:val="en-US" w:eastAsia="ru-RU"/>
+        </w:rPr>
+        <w:t xml:space="preserve">__name__ == </w:t>
+      </w:r>
+      <w:r>
+        <w:rPr>
+          <w:rFonts w:ascii="Courier New" w:hAnsi="Courier New" w:cs="Courier New"/>
+          <w:color w:val="6A8759"/>
+          <w:sz w:val="20"/>
+          <w:szCs w:val="20"/>
+          <w:lang w:val="en-US" w:eastAsia="ru-RU"/>
+        </w:rPr>
+        <w:t>'__main__'</w:t>
+      </w:r>
+      <w:r>
+        <w:rPr>
+          <w:rFonts w:ascii="Courier New" w:hAnsi="Courier New" w:cs="Courier New"/>
+          <w:color w:val="A9B7C6"/>
+          <w:sz w:val="20"/>
+          <w:szCs w:val="20"/>
+          <w:lang w:val="en-US" w:eastAsia="ru-RU"/>
+        </w:rPr>
+        <w:t>:</w:t>
+      </w:r>
+      <w:r>
+        <w:rPr>
+          <w:rFonts w:ascii="Courier New" w:hAnsi="Courier New" w:cs="Courier New"/>
+          <w:color w:val="A9B7C6"/>
+          <w:sz w:val="20"/>
+          <w:szCs w:val="20"/>
+          <w:lang w:val="en-US" w:eastAsia="ru-RU"/>
+        </w:rPr>
+        <w:br/>
+        <w:t xml:space="preserve">    </w:t>
+      </w:r>
+      <w:proofErr w:type="spellStart"/>
+      <w:r>
+        <w:rPr>
+          <w:rFonts w:ascii="Courier New" w:hAnsi="Courier New" w:cs="Courier New"/>
+          <w:color w:val="A9B7C6"/>
+          <w:sz w:val="20"/>
+          <w:szCs w:val="20"/>
+          <w:lang w:val="en-US" w:eastAsia="ru-RU"/>
+        </w:rPr>
+        <w:t>unittest.main</w:t>
+      </w:r>
+      <w:proofErr w:type="spellEnd"/>
+      <w:r>
+        <w:rPr>
+          <w:rFonts w:ascii="Courier New" w:hAnsi="Courier New" w:cs="Courier New"/>
+          <w:color w:val="A9B7C6"/>
+          <w:sz w:val="20"/>
+          <w:szCs w:val="20"/>
+          <w:lang w:val="en-US" w:eastAsia="ru-RU"/>
+        </w:rPr>
+        <w:t>()</w:t>
+      </w:r>
+    </w:p>
+    <w:p>
+      <w:pPr>
+        <w:shd w:val="clear" w:color="auto" w:fill="2B2B2B"/>
+        <w:tabs>
+          <w:tab w:val="left" w:pos="916"/>
+          <w:tab w:val="left" w:pos="1832"/>
+          <w:tab w:val="left" w:pos="2748"/>
+          <w:tab w:val="left" w:pos="3664"/>
+          <w:tab w:val="left" w:pos="4580"/>
+          <w:tab w:val="left" w:pos="5496"/>
+          <w:tab w:val="left" w:pos="6412"/>
+          <w:tab w:val="left" w:pos="7328"/>
+          <w:tab w:val="left" w:pos="8244"/>
+          <w:tab w:val="left" w:pos="9160"/>
+          <w:tab w:val="left" w:pos="10076"/>
+          <w:tab w:val="left" w:pos="10992"/>
+          <w:tab w:val="left" w:pos="11908"/>
+          <w:tab w:val="left" w:pos="12824"/>
+          <w:tab w:val="left" w:pos="13740"/>
+          <w:tab w:val="left" w:pos="14656"/>
+        </w:tabs>
+        <w:suppressAutoHyphens w:val="0"/>
+        <w:rPr>
+          <w:rFonts w:ascii="Courier New" w:hAnsi="Courier New" w:cs="Courier New"/>
+          <w:color w:val="A9B7C6"/>
+          <w:sz w:val="20"/>
+          <w:szCs w:val="20"/>
+          <w:lang w:val="en-US" w:eastAsia="ru-RU"/>
+        </w:rPr>
+      </w:pPr>
+    </w:p>
+    <w:p>
+      <w:pPr>
+        <w:shd w:val="clear" w:color="auto" w:fill="2B2B2B"/>
+        <w:tabs>
+          <w:tab w:val="left" w:pos="916"/>
+          <w:tab w:val="left" w:pos="1832"/>
+          <w:tab w:val="left" w:pos="2748"/>
+          <w:tab w:val="left" w:pos="3664"/>
+          <w:tab w:val="left" w:pos="4580"/>
+          <w:tab w:val="left" w:pos="5496"/>
+          <w:tab w:val="left" w:pos="6412"/>
+          <w:tab w:val="left" w:pos="7328"/>
+          <w:tab w:val="left" w:pos="8244"/>
+          <w:tab w:val="left" w:pos="9160"/>
+          <w:tab w:val="left" w:pos="10076"/>
+          <w:tab w:val="left" w:pos="10992"/>
+          <w:tab w:val="left" w:pos="11908"/>
+          <w:tab w:val="left" w:pos="12824"/>
+          <w:tab w:val="left" w:pos="13740"/>
+          <w:tab w:val="left" w:pos="14656"/>
+        </w:tabs>
+        <w:suppressAutoHyphens w:val="0"/>
+        <w:rPr>
+          <w:rFonts w:ascii="Courier New" w:hAnsi="Courier New" w:cs="Courier New"/>
+          <w:color w:val="A9B7C6"/>
+          <w:sz w:val="20"/>
+          <w:szCs w:val="20"/>
+          <w:lang w:val="en-US" w:eastAsia="ru-RU"/>
+        </w:rPr>
+      </w:pPr>
+    </w:p>
+    <w:p>
+      <w:pPr>
+        <w:spacing w:before="240"/>
+        <w:jc w:val="center"/>
+        <w:rPr>
+          <w:b/>
+          <w:bCs/>
+          <w:sz w:val="28"/>
+          <w:szCs w:val="28"/>
+        </w:rPr>
+      </w:pPr>
+    </w:p>
+    <w:p>
+      <w:pPr>
+        <w:spacing w:before="240"/>
+        <w:jc w:val="center"/>
+        <w:rPr>
+          <w:b/>
+          <w:bCs/>
+          <w:sz w:val="28"/>
+          <w:szCs w:val="28"/>
+        </w:rPr>
+      </w:pPr>
+    </w:p>
+    <w:p>
+      <w:pPr>
+        <w:spacing w:before="240"/>
+        <w:jc w:val="center"/>
+        <w:rPr>
+          <w:b/>
+          <w:bCs/>
+          <w:sz w:val="28"/>
+          <w:szCs w:val="28"/>
+        </w:rPr>
+      </w:pPr>
+    </w:p>
+    <w:p>
+      <w:pPr>
+        <w:spacing w:before="240"/>
+        <w:jc w:val="center"/>
+        <w:rPr>
+          <w:b/>
+          <w:bCs/>
+          <w:sz w:val="28"/>
+          <w:szCs w:val="28"/>
+        </w:rPr>
+      </w:pPr>
+      <w:r>
+        <w:rPr>
+          <w:b/>
+          <w:bCs/>
+          <w:sz w:val="28"/>
+          <w:szCs w:val="28"/>
+        </w:rPr>
+        <w:lastRenderedPageBreak/>
+        <w:t>Пример прохождения тестов</w:t>
+      </w:r>
+    </w:p>
+    <w:p>
+      <w:pPr>
+        <w:spacing w:before="240"/>
+        <w:jc w:val="center"/>
+        <w:rPr>
+          <w:sz w:val="28"/>
+          <w:szCs w:val="28"/>
+          <w:u w:val="single"/>
+          <w:lang w:val="en-US"/>
+        </w:rPr>
+      </w:pPr>
+      <w:r>
+        <w:rPr>
+          <w:sz w:val="28"/>
+          <w:szCs w:val="28"/>
+          <w:u w:val="single"/>
+          <w:lang w:val="en-US"/>
+        </w:rPr>
+        <w:drawing>
+          <wp:inline distT="0" distB="0" distL="0" distR="0" wp14:anchorId="0AED42E9" wp14:editId="16637FCD">
+            <wp:extent cx="5940425" cy="1514475"/>
+            <wp:effectExtent l="0" t="0" r="3175" b="9525"/>
+            <wp:docPr id="4" name="Рисунок 4"/>
+            <wp:cNvGraphicFramePr>
+              <a:graphicFrameLocks xmlns:a="http://schemas.openxmlformats.org/drawingml/2006/main" noChangeAspect="1"/>
+            </wp:cNvGraphicFramePr>
+            <a:graphic xmlns:a="http://schemas.openxmlformats.org/drawingml/2006/main">
+              <a:graphicData uri="http://schemas.openxmlformats.org/drawingml/2006/picture">
+                <pic:pic xmlns:pic="http://schemas.openxmlformats.org/drawingml/2006/picture">
+                  <pic:nvPicPr>
+                    <pic:cNvPr id="1" name=""/>
+                    <pic:cNvPicPr/>
+                  </pic:nvPicPr>
+                  <pic:blipFill>
+                    <a:blip r:embed="rId8"/>
+                    <a:stretch>
+                      <a:fillRect/>
+                    </a:stretch>
+                  </pic:blipFill>
+                  <pic:spPr>
+                    <a:xfrm>
+                      <a:off x="0" y="0"/>
+                      <a:ext cx="5940425" cy="1514475"/>
+                    </a:xfrm>
+                    <a:prstGeom prst="rect">
+                      <a:avLst/>
+                    </a:prstGeom>
+                  </pic:spPr>
+                </pic:pic>
+              </a:graphicData>
+            </a:graphic>
+          </wp:inline>
+        </w:drawing>
+      </w:r>
+    </w:p>
+    <w:p>
+      <w:pPr>
+        <w:spacing w:before="240"/>
+        <w:jc w:val="center"/>
+        <w:rPr>
+          <w:sz w:val="28"/>
+          <w:szCs w:val="28"/>
+          <w:u w:val="single"/>
+          <w:lang w:val="en-US"/>
+        </w:rPr>
+      </w:pPr>
     </w:p>
     <w:sectPr>
       <w:pgSz w:w="11906" w:h="16838"/>

</xml_diff>